<commit_message>
new design and docs update
</commit_message>
<xml_diff>
--- a/assets/designs/tony/lmk.docx
+++ b/assets/designs/tony/lmk.docx
@@ -117,7 +117,23 @@
           <w:sz w:val="28"/>
           <w:szCs w:val="28"/>
         </w:rPr>
-        <w:t>Lưu lịch sử chơi, hiển thị kết quả chơi: sau khi người chơi kết thúc trò chơi (bị hết mạng hoặc vượt qua tất cả các màn chơi), kết quả chơi sẽ được lưu lại vào thiết bị, màn hình sẽ chuyển hướng đến màn hình kết quả và hiển thị tên nhân vật đã chọn, điểm số đạt được, thời gian chơi (tính bằng giây) và thời gian kết thúc trò chơi.</w:t>
+        <w:t>Lưu lịch sử chơi, hiển thị kết quả chơi: sau khi người chơi kết thúc trò chơi (bị hết mạng hoặc vượt qua tất cả các màn chơi), kết quả chơi sẽ được lưu lại vào thiết bị</w:t>
+      </w:r>
+      <w:r>
+        <w:rPr>
+          <w:rFonts w:ascii="Times New Roman" w:hAnsi="Times New Roman" w:cs="Times New Roman"/>
+          <w:sz w:val="28"/>
+          <w:szCs w:val="28"/>
+        </w:rPr>
+        <w:t xml:space="preserve"> (nếu có kết nối mạng kết quả cũng sẽ được lưu lại vào cơ sở dữ liệu trên server)</w:t>
+      </w:r>
+      <w:r>
+        <w:rPr>
+          <w:rFonts w:ascii="Times New Roman" w:hAnsi="Times New Roman" w:cs="Times New Roman"/>
+          <w:sz w:val="28"/>
+          <w:szCs w:val="28"/>
+        </w:rPr>
+        <w:t>, màn hình sẽ chuyển hướng đến màn hình kết quả và hiển thị tên nhân vật đã chọn, điểm số đạt được, thời gian chơi (tính bằng giây) và thời gian kết thúc trò chơi.</w:t>
       </w:r>
     </w:p>
     <w:p>
@@ -139,15 +155,127 @@
           <w:sz w:val="28"/>
           <w:szCs w:val="28"/>
         </w:rPr>
-        <w:t xml:space="preserve">Cấu hình âm thanh game: </w:t>
-      </w:r>
-      <w:r>
-        <w:rPr>
-          <w:rFonts w:ascii="Times New Roman" w:hAnsi="Times New Roman" w:cs="Times New Roman"/>
-          <w:sz w:val="28"/>
-          <w:szCs w:val="28"/>
-        </w:rPr>
-        <w:t>khi ở màn hình chính, người chơi sẽ nhìn thấy biểu tượng loa ở góc trên bên phải màn hình, mặc định là âm thanh được bật, khi chạm vào biểu tượng âm thanh sẽ tắt/bật âm thanh. Khi âm thanh được tắt/bật, người dùng chuyển màn hình khác cũng đều nghe được âm thanh đang tắt/bật, ngay cả trong thế giới game. Trong thế giới game cũng có thể bật/tắt âm thanh bằng cách chạm vào biểu tượng loa.</w:t>
+        <w:t xml:space="preserve">Cấu hình âm </w:t>
+      </w:r>
+      <w:r>
+        <w:rPr>
+          <w:rFonts w:ascii="Times New Roman" w:hAnsi="Times New Roman" w:cs="Times New Roman"/>
+          <w:sz w:val="28"/>
+          <w:szCs w:val="28"/>
+        </w:rPr>
+        <w:t>nhạc</w:t>
+      </w:r>
+      <w:r>
+        <w:rPr>
+          <w:rFonts w:ascii="Times New Roman" w:hAnsi="Times New Roman" w:cs="Times New Roman"/>
+          <w:sz w:val="28"/>
+          <w:szCs w:val="28"/>
+        </w:rPr>
+        <w:t xml:space="preserve"> game: </w:t>
+      </w:r>
+      <w:r>
+        <w:rPr>
+          <w:rFonts w:ascii="Times New Roman" w:hAnsi="Times New Roman" w:cs="Times New Roman"/>
+          <w:sz w:val="28"/>
+          <w:szCs w:val="28"/>
+        </w:rPr>
+        <w:t xml:space="preserve">khi ở màn hình chính, người chơi sẽ nhìn thấy biểu tượng loa ở góc trên bên phải màn hình, mặc định là âm </w:t>
+      </w:r>
+      <w:r>
+        <w:rPr>
+          <w:rFonts w:ascii="Times New Roman" w:hAnsi="Times New Roman" w:cs="Times New Roman"/>
+          <w:sz w:val="28"/>
+          <w:szCs w:val="28"/>
+        </w:rPr>
+        <w:t>nhạc</w:t>
+      </w:r>
+      <w:r>
+        <w:rPr>
+          <w:rFonts w:ascii="Times New Roman" w:hAnsi="Times New Roman" w:cs="Times New Roman"/>
+          <w:sz w:val="28"/>
+          <w:szCs w:val="28"/>
+        </w:rPr>
+        <w:t xml:space="preserve"> được bật, khi chạm vào biểu tượng </w:t>
+      </w:r>
+      <w:r>
+        <w:rPr>
+          <w:rFonts w:ascii="Times New Roman" w:hAnsi="Times New Roman" w:cs="Times New Roman"/>
+          <w:sz w:val="28"/>
+          <w:szCs w:val="28"/>
+        </w:rPr>
+        <w:t>loa</w:t>
+      </w:r>
+      <w:r>
+        <w:rPr>
+          <w:rFonts w:ascii="Times New Roman" w:hAnsi="Times New Roman" w:cs="Times New Roman"/>
+          <w:sz w:val="28"/>
+          <w:szCs w:val="28"/>
+        </w:rPr>
+        <w:t xml:space="preserve"> sẽ tắt/bật</w:t>
+      </w:r>
+      <w:r>
+        <w:rPr>
+          <w:rFonts w:ascii="Times New Roman" w:hAnsi="Times New Roman" w:cs="Times New Roman"/>
+          <w:sz w:val="28"/>
+          <w:szCs w:val="28"/>
+        </w:rPr>
+        <w:t xml:space="preserve"> nhạc</w:t>
+      </w:r>
+      <w:r>
+        <w:rPr>
+          <w:rFonts w:ascii="Times New Roman" w:hAnsi="Times New Roman" w:cs="Times New Roman"/>
+          <w:sz w:val="28"/>
+          <w:szCs w:val="28"/>
+        </w:rPr>
+        <w:t xml:space="preserve">. Khi </w:t>
+      </w:r>
+      <w:r>
+        <w:rPr>
+          <w:rFonts w:ascii="Times New Roman" w:hAnsi="Times New Roman" w:cs="Times New Roman"/>
+          <w:sz w:val="28"/>
+          <w:szCs w:val="28"/>
+        </w:rPr>
+        <w:t>nhạc</w:t>
+      </w:r>
+      <w:r>
+        <w:rPr>
+          <w:rFonts w:ascii="Times New Roman" w:hAnsi="Times New Roman" w:cs="Times New Roman"/>
+          <w:sz w:val="28"/>
+          <w:szCs w:val="28"/>
+        </w:rPr>
+        <w:t xml:space="preserve"> được tắt/bật, người dùng chuyển màn hình khác cũng đều nghe được</w:t>
+      </w:r>
+      <w:r>
+        <w:rPr>
+          <w:rFonts w:ascii="Times New Roman" w:hAnsi="Times New Roman" w:cs="Times New Roman"/>
+          <w:sz w:val="28"/>
+          <w:szCs w:val="28"/>
+        </w:rPr>
+        <w:t xml:space="preserve"> nhạc</w:t>
+      </w:r>
+      <w:r>
+        <w:rPr>
+          <w:rFonts w:ascii="Times New Roman" w:hAnsi="Times New Roman" w:cs="Times New Roman"/>
+          <w:sz w:val="28"/>
+          <w:szCs w:val="28"/>
+        </w:rPr>
+        <w:t xml:space="preserve"> đang tắt/bật, ngay cả trong thế giới game. Trong thế giới game cũng có thể bật/tắt</w:t>
+      </w:r>
+      <w:r>
+        <w:rPr>
+          <w:rFonts w:ascii="Times New Roman" w:hAnsi="Times New Roman" w:cs="Times New Roman"/>
+          <w:sz w:val="28"/>
+          <w:szCs w:val="28"/>
+        </w:rPr>
+        <w:t xml:space="preserve"> nhạc</w:t>
+      </w:r>
+      <w:r>
+        <w:rPr>
+          <w:rFonts w:ascii="Times New Roman" w:hAnsi="Times New Roman" w:cs="Times New Roman"/>
+          <w:sz w:val="28"/>
+          <w:szCs w:val="28"/>
+        </w:rPr>
+        <w:t xml:space="preserve"> bằng cách chạm vào biểu tượng loa.</w:t>
       </w:r>
     </w:p>
     <w:p>
@@ -318,15 +446,7 @@
           <w:sz w:val="28"/>
           <w:szCs w:val="28"/>
         </w:rPr>
-        <w:t>ở màn hình chính người dùng sẽ thấy ảnh đại diện mặc định và tên guest ở góc trên bên tay trái màn hình, khi bấm vào đây màn hình hiển thị 2 tuỳ chọn đăng nhập hoặc đăng ký</w:t>
-      </w:r>
-      <w:r>
-        <w:rPr>
-          <w:rFonts w:ascii="Times New Roman" w:hAnsi="Times New Roman" w:cs="Times New Roman"/>
-          <w:sz w:val="28"/>
-          <w:szCs w:val="28"/>
-        </w:rPr>
-        <w:t>. Người dùng chọn đăng ký, màn hình đăng ký hiện lên yêu cầu người dùng nhập các thông tin cần thiết để đăng ký tài khoản (email, tên, mật khẩu, mật khẩu nhập lại) và người dùng có thể chọn ảnh đại diện cho tài khoản của mình hoặc không. Khi đăng ký thành công màn hình sẽ chuyển hướng đến màn hình chính đồng thời hiển thị id, tên</w:t>
+        <w:t>ở màn hình chính người dùng sẽ thấy ảnh đại diện mặc định và tên guest ở góc trên bên tay trái màn hình, khi bấm vào đây màn hình hiển thị 2 tuỳ chọn đăng nhập hoặc đăng ký. Người dùng chọn đăng ký, màn hình đăng ký hiện lên yêu cầu người dùng nhập các thông tin cần thiết để đăng ký tài khoản (email, tên, mật khẩu, mật khẩu nhập lại) và người dùng có thể chọn ảnh đại diện cho tài khoản của mình hoặc không. Khi đăng ký thành công màn hình sẽ chuyển hướng đến màn hình chính đồng thời hiển thị id, tên</w:t>
       </w:r>
       <w:r>
         <w:rPr>
@@ -573,7 +693,103 @@
           <w:szCs w:val="28"/>
         </w:rPr>
         <w:lastRenderedPageBreak/>
-        <w:t>tải dữ liệu sau đó thực hiện sắp xếp và xếp hạng người chơi, cuối cùng sẽ hiển thị 5 người chơi có kết quả cao nhất hiển thị từ cao đến nhấp. Xếp hạng được tính theo số lần chơi, trung bình điểm, trung bình thời gian. Nếu ai có số lần chơi nhiều hơn sẽ xếp cao hơn, nếu số lần chơi của hai người là bằng nhau thì người có trung bình điểm cao hơn sẽ xếp cao hơn, nếu số lần chơi và trung bình điểm của hai người bằng nhau thì người có trung bình thời gian ít hơn sẽ được xếp cao hơn.</w:t>
+        <w:t>tải dữ liệu sau đó thực hiện sắp xếp và xếp hạng người chơi, cuối cùng sẽ hiển thị 5 người chơi có kết quả cao nhất hiển thị từ cao đến nhấp. Xếp hạng được tính theo</w:t>
+      </w:r>
+      <w:r>
+        <w:rPr>
+          <w:rFonts w:ascii="Times New Roman" w:hAnsi="Times New Roman" w:cs="Times New Roman"/>
+          <w:sz w:val="28"/>
+          <w:szCs w:val="28"/>
+        </w:rPr>
+        <w:t xml:space="preserve"> điểm, thời gian chơi, thời gian mà kết quả đó được tạo ra</w:t>
+      </w:r>
+      <w:r>
+        <w:rPr>
+          <w:rFonts w:ascii="Times New Roman" w:hAnsi="Times New Roman" w:cs="Times New Roman"/>
+          <w:sz w:val="28"/>
+          <w:szCs w:val="28"/>
+        </w:rPr>
+        <w:t xml:space="preserve">. Nếu ai có </w:t>
+      </w:r>
+      <w:r>
+        <w:rPr>
+          <w:rFonts w:ascii="Times New Roman" w:hAnsi="Times New Roman" w:cs="Times New Roman"/>
+          <w:sz w:val="28"/>
+          <w:szCs w:val="28"/>
+        </w:rPr>
+        <w:t>điểm cao hơn sẽ xếp cao hơn</w:t>
+      </w:r>
+      <w:r>
+        <w:rPr>
+          <w:rFonts w:ascii="Times New Roman" w:hAnsi="Times New Roman" w:cs="Times New Roman"/>
+          <w:sz w:val="28"/>
+          <w:szCs w:val="28"/>
+        </w:rPr>
+        <w:t xml:space="preserve">, nếu số </w:t>
+      </w:r>
+      <w:r>
+        <w:rPr>
+          <w:rFonts w:ascii="Times New Roman" w:hAnsi="Times New Roman" w:cs="Times New Roman"/>
+          <w:sz w:val="28"/>
+          <w:szCs w:val="28"/>
+        </w:rPr>
+        <w:t>điểm</w:t>
+      </w:r>
+      <w:r>
+        <w:rPr>
+          <w:rFonts w:ascii="Times New Roman" w:hAnsi="Times New Roman" w:cs="Times New Roman"/>
+          <w:sz w:val="28"/>
+          <w:szCs w:val="28"/>
+        </w:rPr>
+        <w:t xml:space="preserve"> của hai người là bằng nhau thì người có </w:t>
+      </w:r>
+      <w:r>
+        <w:rPr>
+          <w:rFonts w:ascii="Times New Roman" w:hAnsi="Times New Roman" w:cs="Times New Roman"/>
+          <w:sz w:val="28"/>
+          <w:szCs w:val="28"/>
+        </w:rPr>
+        <w:t xml:space="preserve">thời gian chơi ít hơn </w:t>
+      </w:r>
+      <w:r>
+        <w:rPr>
+          <w:rFonts w:ascii="Times New Roman" w:hAnsi="Times New Roman" w:cs="Times New Roman"/>
+          <w:sz w:val="28"/>
+          <w:szCs w:val="28"/>
+        </w:rPr>
+        <w:t xml:space="preserve">sẽ xếp cao hơn, nếu </w:t>
+      </w:r>
+      <w:r>
+        <w:rPr>
+          <w:rFonts w:ascii="Times New Roman" w:hAnsi="Times New Roman" w:cs="Times New Roman"/>
+          <w:sz w:val="28"/>
+          <w:szCs w:val="28"/>
+        </w:rPr>
+        <w:t xml:space="preserve">điểm và thời gian chơi của hai người là </w:t>
+      </w:r>
+      <w:r>
+        <w:rPr>
+          <w:rFonts w:ascii="Times New Roman" w:hAnsi="Times New Roman" w:cs="Times New Roman"/>
+          <w:sz w:val="28"/>
+          <w:szCs w:val="28"/>
+        </w:rPr>
+        <w:t>bằng nhau thì người</w:t>
+      </w:r>
+      <w:r>
+        <w:rPr>
+          <w:rFonts w:ascii="Times New Roman" w:hAnsi="Times New Roman" w:cs="Times New Roman"/>
+          <w:sz w:val="28"/>
+          <w:szCs w:val="28"/>
+        </w:rPr>
+        <w:t xml:space="preserve"> đạt được kết quả đó sớm hơn </w:t>
+      </w:r>
+      <w:r>
+        <w:rPr>
+          <w:rFonts w:ascii="Times New Roman" w:hAnsi="Times New Roman" w:cs="Times New Roman"/>
+          <w:sz w:val="28"/>
+          <w:szCs w:val="28"/>
+        </w:rPr>
+        <w:t>sẽ được xếp cao hơn.</w:t>
       </w:r>
     </w:p>
     <w:p>
@@ -639,10 +855,10 @@
           <w:szCs w:val="28"/>
         </w:rPr>
         <w:drawing>
-          <wp:inline distT="0" distB="0" distL="0" distR="0" wp14:anchorId="1A31724F" wp14:editId="587EBD5B">
-            <wp:extent cx="5943600" cy="1822450"/>
-            <wp:effectExtent l="0" t="0" r="0" b="6350"/>
-            <wp:docPr id="572080489" name="Picture 1" descr="A diagram of a couple of letters&#10;&#10;Description automatically generated with medium confidence"/>
+          <wp:inline distT="0" distB="0" distL="0" distR="0" wp14:anchorId="16269A66" wp14:editId="6D034A5A">
+            <wp:extent cx="5943600" cy="2137410"/>
+            <wp:effectExtent l="0" t="0" r="0" b="0"/>
+            <wp:docPr id="1206894992" name="Picture 1" descr="A diagram of a diagram&#10;&#10;Description automatically generated with medium confidence"/>
             <wp:cNvGraphicFramePr>
               <a:graphicFrameLocks xmlns:a="http://schemas.openxmlformats.org/drawingml/2006/main" noChangeAspect="1"/>
             </wp:cNvGraphicFramePr>
@@ -650,7 +866,7 @@
               <a:graphicData uri="http://schemas.openxmlformats.org/drawingml/2006/picture">
                 <pic:pic xmlns:pic="http://schemas.openxmlformats.org/drawingml/2006/picture">
                   <pic:nvPicPr>
-                    <pic:cNvPr id="572080489" name="Picture 1" descr="A diagram of a couple of letters&#10;&#10;Description automatically generated with medium confidence"/>
+                    <pic:cNvPr id="1206894992" name="Picture 1" descr="A diagram of a diagram&#10;&#10;Description automatically generated with medium confidence"/>
                     <pic:cNvPicPr/>
                   </pic:nvPicPr>
                   <pic:blipFill>
@@ -662,7 +878,7 @@
                   <pic:spPr>
                     <a:xfrm>
                       <a:off x="0" y="0"/>
-                      <a:ext cx="5943600" cy="1822450"/>
+                      <a:ext cx="5943600" cy="2137410"/>
                     </a:xfrm>
                     <a:prstGeom prst="rect">
                       <a:avLst/>
@@ -964,31 +1180,7 @@
           <w:sz w:val="28"/>
           <w:szCs w:val="28"/>
         </w:rPr>
-        <w:t xml:space="preserve">Cột id: </w:t>
-      </w:r>
-      <w:r>
-        <w:rPr>
-          <w:rFonts w:ascii="Times New Roman" w:hAnsi="Times New Roman" w:cs="Times New Roman"/>
-          <w:sz w:val="28"/>
-          <w:szCs w:val="28"/>
-        </w:rPr>
-        <w:t xml:space="preserve">làm khoá chính của bảng, có kiểu varchar, được tạo </w:t>
-      </w:r>
-      <w:r>
-        <w:rPr>
-          <w:rFonts w:ascii="Times New Roman" w:hAnsi="Times New Roman" w:cs="Times New Roman"/>
-          <w:sz w:val="28"/>
-          <w:szCs w:val="28"/>
-        </w:rPr>
-        <w:t>bằng</w:t>
-      </w:r>
-      <w:r>
-        <w:rPr>
-          <w:rFonts w:ascii="Times New Roman" w:hAnsi="Times New Roman" w:cs="Times New Roman"/>
-          <w:sz w:val="28"/>
-          <w:szCs w:val="28"/>
-        </w:rPr>
-        <w:t xml:space="preserve"> uuid.</w:t>
+        <w:t>Cột id: làm khoá chính của bảng, có kiểu varchar, được tạo bằng uuid.</w:t>
       </w:r>
     </w:p>
     <w:p>
@@ -1363,15 +1555,7 @@
           <w:sz w:val="28"/>
           <w:szCs w:val="28"/>
         </w:rPr>
-        <w:t xml:space="preserve">có kiểu dữ liệu là </w:t>
-      </w:r>
-      <w:r>
-        <w:rPr>
-          <w:rFonts w:ascii="Times New Roman" w:hAnsi="Times New Roman" w:cs="Times New Roman"/>
-          <w:sz w:val="28"/>
-          <w:szCs w:val="28"/>
-        </w:rPr>
-        <w:t>string</w:t>
+        <w:t>có kiểu dữ liệu là string</w:t>
       </w:r>
     </w:p>
     <w:p>
@@ -1945,6 +2129,7 @@
       <w:r>
         <w:rPr>
           <w:rFonts w:ascii="Times New Roman" w:hAnsi="Times New Roman" w:cs="Times New Roman"/>
+          <w:noProof/>
           <w:sz w:val="28"/>
           <w:szCs w:val="28"/>
         </w:rPr>
@@ -2225,10 +2410,10 @@
         </w:rPr>
         <w:lastRenderedPageBreak/>
         <w:drawing>
-          <wp:inline distT="0" distB="0" distL="0" distR="0" wp14:anchorId="20B1226E" wp14:editId="6F73A21C">
-            <wp:extent cx="5943600" cy="2557145"/>
-            <wp:effectExtent l="0" t="0" r="0" b="0"/>
-            <wp:docPr id="508423332" name="Picture 1" descr="A blue screen with black text&#10;&#10;Description automatically generated"/>
+          <wp:inline distT="0" distB="0" distL="0" distR="0" wp14:anchorId="5DBAD637" wp14:editId="098FABB3">
+            <wp:extent cx="5943600" cy="3727450"/>
+            <wp:effectExtent l="0" t="0" r="0" b="6350"/>
+            <wp:docPr id="528618975" name="Picture 1" descr="A screenshot of a computer program&#10;&#10;Description automatically generated"/>
             <wp:cNvGraphicFramePr>
               <a:graphicFrameLocks xmlns:a="http://schemas.openxmlformats.org/drawingml/2006/main" noChangeAspect="1"/>
             </wp:cNvGraphicFramePr>
@@ -2236,7 +2421,7 @@
               <a:graphicData uri="http://schemas.openxmlformats.org/drawingml/2006/picture">
                 <pic:pic xmlns:pic="http://schemas.openxmlformats.org/drawingml/2006/picture">
                   <pic:nvPicPr>
-                    <pic:cNvPr id="508423332" name="Picture 1" descr="A blue screen with black text&#10;&#10;Description automatically generated"/>
+                    <pic:cNvPr id="528618975" name="Picture 1" descr="A screenshot of a computer program&#10;&#10;Description automatically generated"/>
                     <pic:cNvPicPr/>
                   </pic:nvPicPr>
                   <pic:blipFill>
@@ -2248,7 +2433,7 @@
                   <pic:spPr>
                     <a:xfrm>
                       <a:off x="0" y="0"/>
-                      <a:ext cx="5943600" cy="2557145"/>
+                      <a:ext cx="5943600" cy="3727450"/>
                     </a:xfrm>
                     <a:prstGeom prst="rect">
                       <a:avLst/>
@@ -2672,6 +2857,7 @@
           <w:sz w:val="28"/>
           <w:szCs w:val="28"/>
         </w:rPr>
+        <w:lastRenderedPageBreak/>
         <w:t>createdAt: là thời gian mà thực thể được tạo (khi trò chơi kết thúc), được để dưới dạng DateTime.</w:t>
       </w:r>
     </w:p>
@@ -2703,163 +2889,6 @@
           <w:szCs w:val="28"/>
         </w:rPr>
         <w:t>.</w:t>
-      </w:r>
-    </w:p>
-    <w:p>
-      <w:pPr>
-        <w:pStyle w:val="ListParagraph"/>
-        <w:numPr>
-          <w:ilvl w:val="0"/>
-          <w:numId w:val="5"/>
-        </w:numPr>
-        <w:rPr>
-          <w:rFonts w:ascii="Times New Roman" w:hAnsi="Times New Roman" w:cs="Times New Roman"/>
-          <w:sz w:val="28"/>
-          <w:szCs w:val="28"/>
-        </w:rPr>
-      </w:pPr>
-      <w:r>
-        <w:rPr>
-          <w:rFonts w:ascii="Times New Roman" w:hAnsi="Times New Roman" w:cs="Times New Roman"/>
-          <w:sz w:val="28"/>
-          <w:szCs w:val="28"/>
-        </w:rPr>
-        <w:lastRenderedPageBreak/>
-        <w:t>Thực thể RankingModel có các trường:</w:t>
-      </w:r>
-    </w:p>
-    <w:p>
-      <w:pPr>
-        <w:pStyle w:val="ListParagraph"/>
-        <w:numPr>
-          <w:ilvl w:val="0"/>
-          <w:numId w:val="8"/>
-        </w:numPr>
-        <w:rPr>
-          <w:rFonts w:ascii="Times New Roman" w:hAnsi="Times New Roman" w:cs="Times New Roman"/>
-          <w:sz w:val="28"/>
-          <w:szCs w:val="28"/>
-        </w:rPr>
-      </w:pPr>
-      <w:r>
-        <w:rPr>
-          <w:rFonts w:ascii="Times New Roman" w:hAnsi="Times New Roman" w:cs="Times New Roman"/>
-          <w:sz w:val="28"/>
-          <w:szCs w:val="28"/>
-        </w:rPr>
-        <w:t xml:space="preserve">userId: </w:t>
-      </w:r>
-      <w:r>
-        <w:rPr>
-          <w:rFonts w:ascii="Times New Roman" w:hAnsi="Times New Roman" w:cs="Times New Roman"/>
-          <w:sz w:val="28"/>
-          <w:szCs w:val="28"/>
-        </w:rPr>
-        <w:t>là id của tài khoản người dùng, có kiểu dữ liệu String</w:t>
-      </w:r>
-      <w:r>
-        <w:rPr>
-          <w:rFonts w:ascii="Times New Roman" w:hAnsi="Times New Roman" w:cs="Times New Roman"/>
-          <w:sz w:val="28"/>
-          <w:szCs w:val="28"/>
-        </w:rPr>
-        <w:t>.</w:t>
-      </w:r>
-    </w:p>
-    <w:p>
-      <w:pPr>
-        <w:pStyle w:val="ListParagraph"/>
-        <w:numPr>
-          <w:ilvl w:val="0"/>
-          <w:numId w:val="8"/>
-        </w:numPr>
-        <w:rPr>
-          <w:rFonts w:ascii="Times New Roman" w:hAnsi="Times New Roman" w:cs="Times New Roman"/>
-          <w:sz w:val="28"/>
-          <w:szCs w:val="28"/>
-        </w:rPr>
-      </w:pPr>
-      <w:r>
-        <w:rPr>
-          <w:rFonts w:ascii="Times New Roman" w:hAnsi="Times New Roman" w:cs="Times New Roman"/>
-          <w:sz w:val="28"/>
-          <w:szCs w:val="28"/>
-        </w:rPr>
-        <w:t xml:space="preserve">userName: </w:t>
-      </w:r>
-      <w:r>
-        <w:rPr>
-          <w:rFonts w:ascii="Times New Roman" w:hAnsi="Times New Roman" w:cs="Times New Roman"/>
-          <w:sz w:val="28"/>
-          <w:szCs w:val="28"/>
-        </w:rPr>
-        <w:t>là tên của người dùng, có kiểu dữ liệu là String.</w:t>
-      </w:r>
-    </w:p>
-    <w:p>
-      <w:pPr>
-        <w:pStyle w:val="ListParagraph"/>
-        <w:numPr>
-          <w:ilvl w:val="0"/>
-          <w:numId w:val="8"/>
-        </w:numPr>
-        <w:rPr>
-          <w:rFonts w:ascii="Times New Roman" w:hAnsi="Times New Roman" w:cs="Times New Roman"/>
-          <w:sz w:val="28"/>
-          <w:szCs w:val="28"/>
-        </w:rPr>
-      </w:pPr>
-      <w:r>
-        <w:rPr>
-          <w:rFonts w:ascii="Times New Roman" w:hAnsi="Times New Roman" w:cs="Times New Roman"/>
-          <w:sz w:val="28"/>
-          <w:szCs w:val="28"/>
-        </w:rPr>
-        <w:t>avgPoints: là điểm trung bình của người dùng, có kiểu dữ liệu là double.</w:t>
-      </w:r>
-    </w:p>
-    <w:p>
-      <w:pPr>
-        <w:pStyle w:val="ListParagraph"/>
-        <w:numPr>
-          <w:ilvl w:val="0"/>
-          <w:numId w:val="8"/>
-        </w:numPr>
-        <w:rPr>
-          <w:rFonts w:ascii="Times New Roman" w:hAnsi="Times New Roman" w:cs="Times New Roman"/>
-          <w:sz w:val="28"/>
-          <w:szCs w:val="28"/>
-        </w:rPr>
-      </w:pPr>
-      <w:r>
-        <w:rPr>
-          <w:rFonts w:ascii="Times New Roman" w:hAnsi="Times New Roman" w:cs="Times New Roman"/>
-          <w:sz w:val="28"/>
-          <w:szCs w:val="28"/>
-        </w:rPr>
-        <w:t>avgTime: là thời gian trung bình mà người đó chơi, có kiểu dữ liệu là double.</w:t>
-      </w:r>
-    </w:p>
-    <w:p>
-      <w:pPr>
-        <w:pStyle w:val="ListParagraph"/>
-        <w:numPr>
-          <w:ilvl w:val="0"/>
-          <w:numId w:val="8"/>
-        </w:numPr>
-        <w:rPr>
-          <w:rFonts w:ascii="Times New Roman" w:hAnsi="Times New Roman" w:cs="Times New Roman"/>
-          <w:sz w:val="28"/>
-          <w:szCs w:val="28"/>
-        </w:rPr>
-      </w:pPr>
-      <w:r>
-        <w:rPr>
-          <w:rFonts w:ascii="Times New Roman" w:hAnsi="Times New Roman" w:cs="Times New Roman"/>
-          <w:sz w:val="28"/>
-          <w:szCs w:val="28"/>
-        </w:rPr>
-        <w:t>totalPlayed: là tổng số lần mà người đó chơi.</w:t>
       </w:r>
     </w:p>
     <w:p>
@@ -2948,7 +2977,7 @@
           <w:szCs w:val="28"/>
         </w:rPr>
         <w:drawing>
-          <wp:inline distT="0" distB="0" distL="0" distR="0" wp14:anchorId="0F21F07C" wp14:editId="14DA95B5">
+          <wp:inline distT="0" distB="0" distL="0" distR="0" wp14:anchorId="0F21F07C" wp14:editId="753B2917">
             <wp:extent cx="5943600" cy="2758440"/>
             <wp:effectExtent l="0" t="0" r="0" b="3810"/>
             <wp:docPr id="1549972868" name="Picture 2"/>
@@ -3030,15 +3059,14 @@
       <w:r>
         <w:rPr>
           <w:rFonts w:ascii="Times New Roman" w:hAnsi="Times New Roman" w:cs="Times New Roman"/>
-          <w:noProof/>
           <w:sz w:val="28"/>
           <w:szCs w:val="28"/>
         </w:rPr>
         <w:drawing>
-          <wp:inline distT="0" distB="0" distL="0" distR="0" wp14:anchorId="2A53D4DF" wp14:editId="0F062FE5">
-            <wp:extent cx="5943600" cy="1877060"/>
-            <wp:effectExtent l="0" t="0" r="0" b="8890"/>
-            <wp:docPr id="452068252" name="Picture 1" descr="A blue box with black text&#10;&#10;Description automatically generated"/>
+          <wp:inline distT="0" distB="0" distL="0" distR="0" wp14:anchorId="7753409B" wp14:editId="4FE4198D">
+            <wp:extent cx="5943600" cy="2576195"/>
+            <wp:effectExtent l="0" t="0" r="0" b="0"/>
+            <wp:docPr id="1538933982" name="Picture 1" descr="A blue rectangular object with black text&#10;&#10;Description automatically generated"/>
             <wp:cNvGraphicFramePr>
               <a:graphicFrameLocks xmlns:a="http://schemas.openxmlformats.org/drawingml/2006/main" noChangeAspect="1"/>
             </wp:cNvGraphicFramePr>
@@ -3046,7 +3074,7 @@
               <a:graphicData uri="http://schemas.openxmlformats.org/drawingml/2006/picture">
                 <pic:pic xmlns:pic="http://schemas.openxmlformats.org/drawingml/2006/picture">
                   <pic:nvPicPr>
-                    <pic:cNvPr id="452068252" name="Picture 1" descr="A blue box with black text&#10;&#10;Description automatically generated"/>
+                    <pic:cNvPr id="1538933982" name="Picture 1" descr="A blue rectangular object with black text&#10;&#10;Description automatically generated"/>
                     <pic:cNvPicPr/>
                   </pic:nvPicPr>
                   <pic:blipFill>
@@ -3058,7 +3086,7 @@
                   <pic:spPr>
                     <a:xfrm>
                       <a:off x="0" y="0"/>
-                      <a:ext cx="5943600" cy="1877060"/>
+                      <a:ext cx="5943600" cy="2576195"/>
                     </a:xfrm>
                     <a:prstGeom prst="rect">
                       <a:avLst/>
@@ -3104,204 +3132,6 @@
         </w:rPr>
         <w:lastRenderedPageBreak/>
         <w:tab/>
-        <w:t>StatefulWidget</w:t>
-      </w:r>
-      <w:r>
-        <w:rPr>
-          <w:rFonts w:ascii="Times New Roman" w:hAnsi="Times New Roman" w:cs="Times New Roman"/>
-          <w:sz w:val="28"/>
-          <w:szCs w:val="28"/>
-        </w:rPr>
-        <w:t xml:space="preserve"> và </w:t>
-      </w:r>
-      <w:r>
-        <w:rPr>
-          <w:rFonts w:ascii="Times New Roman" w:hAnsi="Times New Roman" w:cs="Times New Roman"/>
-          <w:sz w:val="28"/>
-          <w:szCs w:val="28"/>
-        </w:rPr>
-        <w:t xml:space="preserve">State&lt;T&gt; là lớp thuộc thư viện material của </w:t>
-      </w:r>
-      <w:r>
-        <w:rPr>
-          <w:rFonts w:ascii="Times New Roman" w:hAnsi="Times New Roman" w:cs="Times New Roman"/>
-          <w:sz w:val="28"/>
-          <w:szCs w:val="28"/>
-        </w:rPr>
-        <w:t>Flutter framework.</w:t>
-      </w:r>
-    </w:p>
-    <w:p>
-      <w:pPr>
-        <w:rPr>
-          <w:rFonts w:ascii="Times New Roman" w:hAnsi="Times New Roman" w:cs="Times New Roman"/>
-          <w:sz w:val="28"/>
-          <w:szCs w:val="28"/>
-        </w:rPr>
-      </w:pPr>
-      <w:r>
-        <w:rPr>
-          <w:rFonts w:ascii="Times New Roman" w:hAnsi="Times New Roman" w:cs="Times New Roman"/>
-          <w:sz w:val="28"/>
-          <w:szCs w:val="28"/>
-        </w:rPr>
-        <w:tab/>
-        <w:t>Cubit&lt;T&gt; là lớp thuộc thư viện bên ngoài được thiết kế tối giản lại giúp hỗ trợ quản lý trạng thái dựa trên BLoC pattern.</w:t>
-      </w:r>
-    </w:p>
-    <w:p>
-      <w:pPr>
-        <w:rPr>
-          <w:rFonts w:ascii="Times New Roman" w:hAnsi="Times New Roman" w:cs="Times New Roman"/>
-          <w:sz w:val="28"/>
-          <w:szCs w:val="28"/>
-        </w:rPr>
-      </w:pPr>
-      <w:r>
-        <w:rPr>
-          <w:rFonts w:ascii="Times New Roman" w:hAnsi="Times New Roman" w:cs="Times New Roman"/>
-          <w:sz w:val="28"/>
-          <w:szCs w:val="28"/>
-        </w:rPr>
-        <w:tab/>
-      </w:r>
-      <w:r>
-        <w:rPr>
-          <w:rFonts w:ascii="Times New Roman" w:hAnsi="Times New Roman" w:cs="Times New Roman"/>
-          <w:sz w:val="28"/>
-          <w:szCs w:val="28"/>
-        </w:rPr>
-        <w:t>SelectCharacterScreen</w:t>
-      </w:r>
-      <w:r>
-        <w:rPr>
-          <w:rFonts w:ascii="Times New Roman" w:hAnsi="Times New Roman" w:cs="Times New Roman"/>
-          <w:sz w:val="28"/>
-          <w:szCs w:val="28"/>
-        </w:rPr>
-        <w:t xml:space="preserve"> là lớp kế thừa StatefulWidget </w:t>
-      </w:r>
-      <w:r>
-        <w:rPr>
-          <w:rFonts w:ascii="Times New Roman" w:hAnsi="Times New Roman" w:cs="Times New Roman"/>
-          <w:sz w:val="28"/>
-          <w:szCs w:val="28"/>
-        </w:rPr>
-        <w:t>chịu trách nhiệm khởi tạo màn hình chọn nhân vật và tạo</w:t>
-      </w:r>
-      <w:r>
-        <w:rPr>
-          <w:rFonts w:ascii="Times New Roman" w:hAnsi="Times New Roman" w:cs="Times New Roman"/>
-          <w:sz w:val="28"/>
-          <w:szCs w:val="28"/>
-        </w:rPr>
-        <w:t xml:space="preserve"> ra instance của _SelectCharacterScreenState để quản lý trạng thái</w:t>
-      </w:r>
-      <w:r>
-        <w:rPr>
-          <w:rFonts w:ascii="Times New Roman" w:hAnsi="Times New Roman" w:cs="Times New Roman"/>
-          <w:sz w:val="28"/>
-          <w:szCs w:val="28"/>
-        </w:rPr>
-        <w:t>.</w:t>
-      </w:r>
-    </w:p>
-    <w:p>
-      <w:pPr>
-        <w:rPr>
-          <w:rFonts w:ascii="Times New Roman" w:hAnsi="Times New Roman" w:cs="Times New Roman"/>
-          <w:sz w:val="28"/>
-          <w:szCs w:val="28"/>
-        </w:rPr>
-      </w:pPr>
-      <w:r>
-        <w:rPr>
-          <w:rFonts w:ascii="Times New Roman" w:hAnsi="Times New Roman" w:cs="Times New Roman"/>
-          <w:sz w:val="28"/>
-          <w:szCs w:val="28"/>
-        </w:rPr>
-        <w:tab/>
-      </w:r>
-      <w:r>
-        <w:rPr>
-          <w:rFonts w:ascii="Times New Roman" w:hAnsi="Times New Roman" w:cs="Times New Roman"/>
-          <w:sz w:val="28"/>
-          <w:szCs w:val="28"/>
-        </w:rPr>
-        <w:t>_</w:t>
-      </w:r>
-      <w:r>
-        <w:rPr>
-          <w:rFonts w:ascii="Times New Roman" w:hAnsi="Times New Roman" w:cs="Times New Roman"/>
-          <w:sz w:val="28"/>
-          <w:szCs w:val="28"/>
-        </w:rPr>
-        <w:t xml:space="preserve">SelectCharacterScreenState </w:t>
-      </w:r>
-      <w:r>
-        <w:rPr>
-          <w:rFonts w:ascii="Times New Roman" w:hAnsi="Times New Roman" w:cs="Times New Roman"/>
-          <w:sz w:val="28"/>
-          <w:szCs w:val="28"/>
-        </w:rPr>
-        <w:t>là lớp quản lý trạng thái kế thừa State&lt;T&gt;</w:t>
-      </w:r>
-      <w:r>
-        <w:rPr>
-          <w:rFonts w:ascii="Times New Roman" w:hAnsi="Times New Roman" w:cs="Times New Roman"/>
-          <w:sz w:val="28"/>
-          <w:szCs w:val="28"/>
-        </w:rPr>
-        <w:t xml:space="preserve"> chịu trách nhiệm build widget, rebuild widget khi bấm chuyển nhân vật và gọi hàm xử lý logic từ PlayerCubit cập nhật nhân vật được chọn khi bấm chọn nhân vật.</w:t>
-      </w:r>
-    </w:p>
-    <w:p>
-      <w:pPr>
-        <w:rPr>
-          <w:rFonts w:ascii="Times New Roman" w:hAnsi="Times New Roman" w:cs="Times New Roman"/>
-          <w:sz w:val="28"/>
-          <w:szCs w:val="28"/>
-        </w:rPr>
-      </w:pPr>
-      <w:r>
-        <w:rPr>
-          <w:rFonts w:ascii="Times New Roman" w:hAnsi="Times New Roman" w:cs="Times New Roman"/>
-          <w:sz w:val="28"/>
-          <w:szCs w:val="28"/>
-        </w:rPr>
-        <w:tab/>
-      </w:r>
-      <w:r>
-        <w:rPr>
-          <w:rFonts w:ascii="Times New Roman" w:hAnsi="Times New Roman" w:cs="Times New Roman"/>
-          <w:sz w:val="28"/>
-          <w:szCs w:val="28"/>
-        </w:rPr>
-        <w:t xml:space="preserve">PlayerCubit </w:t>
-      </w:r>
-      <w:r>
-        <w:rPr>
-          <w:rFonts w:ascii="Times New Roman" w:hAnsi="Times New Roman" w:cs="Times New Roman"/>
-          <w:sz w:val="28"/>
-          <w:szCs w:val="28"/>
-        </w:rPr>
-        <w:t xml:space="preserve">là lớp </w:t>
-      </w:r>
-      <w:r>
-        <w:rPr>
-          <w:rFonts w:ascii="Times New Roman" w:hAnsi="Times New Roman" w:cs="Times New Roman"/>
-          <w:sz w:val="28"/>
-          <w:szCs w:val="28"/>
-        </w:rPr>
-        <w:t>kế thừa từ Cubit&lt;</w:t>
-      </w:r>
-      <w:r>
-        <w:rPr>
-          <w:rFonts w:ascii="Times New Roman" w:hAnsi="Times New Roman" w:cs="Times New Roman"/>
-          <w:sz w:val="28"/>
-          <w:szCs w:val="28"/>
-        </w:rPr>
-        <w:t>T&gt; chịu trách nhiệm cho việc xử lý logic khi nhân vật được chọn, quản lý việc nhân vật nào đã được chọn ở nhiều màn khác nhau.</w:t>
       </w:r>
     </w:p>
     <w:p>
@@ -3341,10 +3171,10 @@
           <w:szCs w:val="28"/>
         </w:rPr>
         <w:drawing>
-          <wp:inline distT="0" distB="0" distL="0" distR="0" wp14:anchorId="1A007C16" wp14:editId="6A45D897">
-            <wp:extent cx="5943600" cy="3311525"/>
-            <wp:effectExtent l="0" t="0" r="0" b="3175"/>
-            <wp:docPr id="1372924058" name="Picture 1" descr="A diagram of a diagram&#10;&#10;Description automatically generated"/>
+          <wp:inline distT="0" distB="0" distL="0" distR="0" wp14:anchorId="0C122B6C" wp14:editId="04A3603E">
+            <wp:extent cx="5943600" cy="5793105"/>
+            <wp:effectExtent l="0" t="0" r="0" b="0"/>
+            <wp:docPr id="1612567875" name="Picture 1" descr="A diagram of a project&#10;&#10;Description automatically generated"/>
             <wp:cNvGraphicFramePr>
               <a:graphicFrameLocks xmlns:a="http://schemas.openxmlformats.org/drawingml/2006/main" noChangeAspect="1"/>
             </wp:cNvGraphicFramePr>
@@ -3352,7 +3182,7 @@
               <a:graphicData uri="http://schemas.openxmlformats.org/drawingml/2006/picture">
                 <pic:pic xmlns:pic="http://schemas.openxmlformats.org/drawingml/2006/picture">
                   <pic:nvPicPr>
-                    <pic:cNvPr id="1372924058" name="Picture 1" descr="A diagram of a diagram&#10;&#10;Description automatically generated"/>
+                    <pic:cNvPr id="1612567875" name="Picture 1" descr="A diagram of a project&#10;&#10;Description automatically generated"/>
                     <pic:cNvPicPr/>
                   </pic:nvPicPr>
                   <pic:blipFill>
@@ -3364,7 +3194,7 @@
                   <pic:spPr>
                     <a:xfrm>
                       <a:off x="0" y="0"/>
-                      <a:ext cx="5943600" cy="3311525"/>
+                      <a:ext cx="5943600" cy="5793105"/>
                     </a:xfrm>
                     <a:prstGeom prst="rect">
                       <a:avLst/>
@@ -3382,501 +3212,63 @@
         <w:pStyle w:val="ListParagraph"/>
         <w:numPr>
           <w:ilvl w:val="0"/>
-          <w:numId w:val="11"/>
-        </w:numPr>
-        <w:rPr>
-          <w:rFonts w:ascii="Times New Roman" w:hAnsi="Times New Roman" w:cs="Times New Roman"/>
-          <w:sz w:val="28"/>
-          <w:szCs w:val="28"/>
-        </w:rPr>
-      </w:pPr>
-      <w:r>
-        <w:rPr>
-          <w:rFonts w:ascii="Times New Roman" w:hAnsi="Times New Roman" w:cs="Times New Roman"/>
-          <w:sz w:val="28"/>
-          <w:szCs w:val="28"/>
-        </w:rPr>
-        <w:t>Người dùng bấm chọn chuyển nhân vật</w:t>
-      </w:r>
-      <w:r>
-        <w:rPr>
-          <w:rFonts w:ascii="Times New Roman" w:hAnsi="Times New Roman" w:cs="Times New Roman"/>
-          <w:sz w:val="28"/>
-          <w:szCs w:val="28"/>
-        </w:rPr>
-        <w:t>.</w:t>
-      </w:r>
-    </w:p>
-    <w:p>
-      <w:pPr>
-        <w:pStyle w:val="ListParagraph"/>
-        <w:numPr>
-          <w:ilvl w:val="0"/>
-          <w:numId w:val="11"/>
-        </w:numPr>
-        <w:rPr>
-          <w:rFonts w:ascii="Times New Roman" w:hAnsi="Times New Roman" w:cs="Times New Roman"/>
-          <w:sz w:val="28"/>
-          <w:szCs w:val="28"/>
-        </w:rPr>
-      </w:pPr>
-      <w:r>
-        <w:rPr>
-          <w:rFonts w:ascii="Times New Roman" w:hAnsi="Times New Roman" w:cs="Times New Roman"/>
-          <w:sz w:val="28"/>
-          <w:szCs w:val="28"/>
-        </w:rPr>
-        <w:t>Màn hình chọn nhân vật tạo một trạng thái</w:t>
-      </w:r>
-      <w:r>
-        <w:rPr>
-          <w:rFonts w:ascii="Times New Roman" w:hAnsi="Times New Roman" w:cs="Times New Roman"/>
-          <w:sz w:val="28"/>
-          <w:szCs w:val="28"/>
-        </w:rPr>
-        <w:t>.</w:t>
-      </w:r>
-    </w:p>
-    <w:p>
-      <w:pPr>
-        <w:pStyle w:val="ListParagraph"/>
-        <w:numPr>
-          <w:ilvl w:val="0"/>
-          <w:numId w:val="11"/>
-        </w:numPr>
-        <w:rPr>
-          <w:rFonts w:ascii="Times New Roman" w:hAnsi="Times New Roman" w:cs="Times New Roman"/>
-          <w:sz w:val="28"/>
-          <w:szCs w:val="28"/>
-        </w:rPr>
-      </w:pPr>
-      <w:r>
-        <w:rPr>
-          <w:rFonts w:ascii="Times New Roman" w:hAnsi="Times New Roman" w:cs="Times New Roman"/>
-          <w:sz w:val="28"/>
-          <w:szCs w:val="28"/>
-        </w:rPr>
-        <w:t>Trạng thái được khởi tạo và widget được dựng</w:t>
-      </w:r>
-      <w:r>
-        <w:rPr>
-          <w:rFonts w:ascii="Times New Roman" w:hAnsi="Times New Roman" w:cs="Times New Roman"/>
-          <w:sz w:val="28"/>
-          <w:szCs w:val="28"/>
-        </w:rPr>
-        <w:t>.</w:t>
-      </w:r>
-    </w:p>
-    <w:p>
-      <w:pPr>
-        <w:pStyle w:val="ListParagraph"/>
-        <w:numPr>
-          <w:ilvl w:val="0"/>
-          <w:numId w:val="11"/>
-        </w:numPr>
-        <w:rPr>
-          <w:rFonts w:ascii="Times New Roman" w:hAnsi="Times New Roman" w:cs="Times New Roman"/>
-          <w:sz w:val="28"/>
-          <w:szCs w:val="28"/>
-        </w:rPr>
-      </w:pPr>
-      <w:r>
-        <w:rPr>
-          <w:rFonts w:ascii="Times New Roman" w:hAnsi="Times New Roman" w:cs="Times New Roman"/>
+          <w:numId w:val="5"/>
+        </w:numPr>
+        <w:rPr>
+          <w:rFonts w:ascii="Times New Roman" w:hAnsi="Times New Roman" w:cs="Times New Roman"/>
+          <w:sz w:val="28"/>
+          <w:szCs w:val="28"/>
+        </w:rPr>
+      </w:pPr>
+      <w:r>
+        <w:rPr>
+          <w:rFonts w:ascii="Times New Roman" w:hAnsi="Times New Roman" w:cs="Times New Roman"/>
+          <w:sz w:val="28"/>
+          <w:szCs w:val="28"/>
+        </w:rPr>
+        <w:t>Chức năng lưu lịch sử chơi, hiển thị kết quả chơi:</w:t>
+      </w:r>
+    </w:p>
+    <w:p>
+      <w:pPr>
+        <w:pStyle w:val="ListParagraph"/>
+        <w:numPr>
+          <w:ilvl w:val="0"/>
+          <w:numId w:val="7"/>
+        </w:numPr>
+        <w:rPr>
+          <w:rFonts w:ascii="Times New Roman" w:hAnsi="Times New Roman" w:cs="Times New Roman"/>
+          <w:sz w:val="28"/>
+          <w:szCs w:val="28"/>
+        </w:rPr>
+      </w:pPr>
+      <w:r>
+        <w:rPr>
+          <w:rFonts w:ascii="Times New Roman" w:hAnsi="Times New Roman" w:cs="Times New Roman"/>
+          <w:sz w:val="28"/>
+          <w:szCs w:val="28"/>
+        </w:rPr>
+        <w:t>Giao diện chức năng:</w:t>
+      </w:r>
+    </w:p>
+    <w:p>
+      <w:pPr>
+        <w:rPr>
+          <w:rFonts w:ascii="Times New Roman" w:hAnsi="Times New Roman" w:cs="Times New Roman"/>
+          <w:sz w:val="28"/>
+          <w:szCs w:val="28"/>
+        </w:rPr>
+      </w:pPr>
+      <w:r>
+        <w:rPr>
+          <w:rFonts w:ascii="Times New Roman" w:hAnsi="Times New Roman" w:cs="Times New Roman"/>
+          <w:noProof/>
           <w:sz w:val="28"/>
           <w:szCs w:val="28"/>
         </w:rPr>
         <w:lastRenderedPageBreak/>
-        <w:t>Hiển thị widget lên giao diện người dùng</w:t>
-      </w:r>
-      <w:r>
-        <w:rPr>
-          <w:rFonts w:ascii="Times New Roman" w:hAnsi="Times New Roman" w:cs="Times New Roman"/>
-          <w:sz w:val="28"/>
-          <w:szCs w:val="28"/>
-        </w:rPr>
-        <w:t>.</w:t>
-      </w:r>
-    </w:p>
-    <w:p>
-      <w:pPr>
-        <w:pStyle w:val="ListParagraph"/>
-        <w:numPr>
-          <w:ilvl w:val="0"/>
-          <w:numId w:val="11"/>
-        </w:numPr>
-        <w:rPr>
-          <w:rFonts w:ascii="Times New Roman" w:hAnsi="Times New Roman" w:cs="Times New Roman"/>
-          <w:sz w:val="28"/>
-          <w:szCs w:val="28"/>
-        </w:rPr>
-      </w:pPr>
-      <w:r>
-        <w:rPr>
-          <w:rFonts w:ascii="Times New Roman" w:hAnsi="Times New Roman" w:cs="Times New Roman"/>
-          <w:sz w:val="28"/>
-          <w:szCs w:val="28"/>
-        </w:rPr>
-        <w:t>Người dùng bấm chuyển nhân vật</w:t>
-      </w:r>
-      <w:r>
-        <w:rPr>
-          <w:rFonts w:ascii="Times New Roman" w:hAnsi="Times New Roman" w:cs="Times New Roman"/>
-          <w:sz w:val="28"/>
-          <w:szCs w:val="28"/>
-        </w:rPr>
-        <w:t>.</w:t>
-      </w:r>
-    </w:p>
-    <w:p>
-      <w:pPr>
-        <w:pStyle w:val="ListParagraph"/>
-        <w:numPr>
-          <w:ilvl w:val="0"/>
-          <w:numId w:val="11"/>
-        </w:numPr>
-        <w:rPr>
-          <w:rFonts w:ascii="Times New Roman" w:hAnsi="Times New Roman" w:cs="Times New Roman"/>
-          <w:sz w:val="28"/>
-          <w:szCs w:val="28"/>
-        </w:rPr>
-      </w:pPr>
-      <w:r>
-        <w:rPr>
-          <w:rFonts w:ascii="Times New Roman" w:hAnsi="Times New Roman" w:cs="Times New Roman"/>
-          <w:sz w:val="28"/>
-          <w:szCs w:val="28"/>
-        </w:rPr>
-        <w:t>_SelectCharacterScreen</w:t>
-      </w:r>
-      <w:r>
-        <w:rPr>
-          <w:rFonts w:ascii="Times New Roman" w:hAnsi="Times New Roman" w:cs="Times New Roman"/>
-          <w:sz w:val="28"/>
-          <w:szCs w:val="28"/>
-        </w:rPr>
-        <w:t xml:space="preserve"> cập nhật trạng thái</w:t>
-      </w:r>
-      <w:r>
-        <w:rPr>
-          <w:rFonts w:ascii="Times New Roman" w:hAnsi="Times New Roman" w:cs="Times New Roman"/>
-          <w:sz w:val="28"/>
-          <w:szCs w:val="28"/>
-        </w:rPr>
-        <w:t>.</w:t>
-      </w:r>
-    </w:p>
-    <w:p>
-      <w:pPr>
-        <w:pStyle w:val="ListParagraph"/>
-        <w:numPr>
-          <w:ilvl w:val="0"/>
-          <w:numId w:val="11"/>
-        </w:numPr>
-        <w:rPr>
-          <w:rFonts w:ascii="Times New Roman" w:hAnsi="Times New Roman" w:cs="Times New Roman"/>
-          <w:sz w:val="28"/>
-          <w:szCs w:val="28"/>
-        </w:rPr>
-      </w:pPr>
-      <w:r>
-        <w:rPr>
-          <w:rFonts w:ascii="Times New Roman" w:hAnsi="Times New Roman" w:cs="Times New Roman"/>
-          <w:sz w:val="28"/>
-          <w:szCs w:val="28"/>
-        </w:rPr>
-        <w:t>Trạng thái được cập nhật khiến widget được build lại</w:t>
-      </w:r>
-      <w:r>
-        <w:rPr>
-          <w:rFonts w:ascii="Times New Roman" w:hAnsi="Times New Roman" w:cs="Times New Roman"/>
-          <w:sz w:val="28"/>
-          <w:szCs w:val="28"/>
-        </w:rPr>
-        <w:t>.</w:t>
-      </w:r>
-    </w:p>
-    <w:p>
-      <w:pPr>
-        <w:pStyle w:val="ListParagraph"/>
-        <w:numPr>
-          <w:ilvl w:val="0"/>
-          <w:numId w:val="11"/>
-        </w:numPr>
-        <w:rPr>
-          <w:rFonts w:ascii="Times New Roman" w:hAnsi="Times New Roman" w:cs="Times New Roman"/>
-          <w:sz w:val="28"/>
-          <w:szCs w:val="28"/>
-        </w:rPr>
-      </w:pPr>
-      <w:r>
-        <w:rPr>
-          <w:rFonts w:ascii="Times New Roman" w:hAnsi="Times New Roman" w:cs="Times New Roman"/>
-          <w:sz w:val="28"/>
-          <w:szCs w:val="28"/>
-        </w:rPr>
-        <w:t>Hiển thị nhân vật hiện tại được chuyển lên màn hình</w:t>
-      </w:r>
-      <w:r>
-        <w:rPr>
-          <w:rFonts w:ascii="Times New Roman" w:hAnsi="Times New Roman" w:cs="Times New Roman"/>
-          <w:sz w:val="28"/>
-          <w:szCs w:val="28"/>
-        </w:rPr>
-        <w:t>.</w:t>
-      </w:r>
-    </w:p>
-    <w:p>
-      <w:pPr>
-        <w:pStyle w:val="ListParagraph"/>
-        <w:numPr>
-          <w:ilvl w:val="0"/>
-          <w:numId w:val="11"/>
-        </w:numPr>
-        <w:rPr>
-          <w:rFonts w:ascii="Times New Roman" w:hAnsi="Times New Roman" w:cs="Times New Roman"/>
-          <w:sz w:val="28"/>
-          <w:szCs w:val="28"/>
-        </w:rPr>
-      </w:pPr>
-      <w:r>
-        <w:rPr>
-          <w:rFonts w:ascii="Times New Roman" w:hAnsi="Times New Roman" w:cs="Times New Roman"/>
-          <w:sz w:val="28"/>
-          <w:szCs w:val="28"/>
-        </w:rPr>
-        <w:t>Người dùng bấm chọn nhân vật</w:t>
-      </w:r>
-      <w:r>
-        <w:rPr>
-          <w:rFonts w:ascii="Times New Roman" w:hAnsi="Times New Roman" w:cs="Times New Roman"/>
-          <w:sz w:val="28"/>
-          <w:szCs w:val="28"/>
-        </w:rPr>
-        <w:t>.</w:t>
-      </w:r>
-    </w:p>
-    <w:p>
-      <w:pPr>
-        <w:pStyle w:val="ListParagraph"/>
-        <w:numPr>
-          <w:ilvl w:val="0"/>
-          <w:numId w:val="11"/>
-        </w:numPr>
-        <w:rPr>
-          <w:rFonts w:ascii="Times New Roman" w:hAnsi="Times New Roman" w:cs="Times New Roman"/>
-          <w:sz w:val="28"/>
-          <w:szCs w:val="28"/>
-        </w:rPr>
-      </w:pPr>
-      <w:r>
-        <w:rPr>
-          <w:rFonts w:ascii="Times New Roman" w:hAnsi="Times New Roman" w:cs="Times New Roman"/>
-          <w:sz w:val="28"/>
-          <w:szCs w:val="28"/>
-        </w:rPr>
-        <w:t xml:space="preserve">_SelectCharacterScreen </w:t>
-      </w:r>
-      <w:r>
-        <w:rPr>
-          <w:rFonts w:ascii="Times New Roman" w:hAnsi="Times New Roman" w:cs="Times New Roman"/>
-          <w:sz w:val="28"/>
-          <w:szCs w:val="28"/>
-        </w:rPr>
-        <w:t xml:space="preserve">đọc </w:t>
-      </w:r>
-      <w:r>
-        <w:rPr>
-          <w:rFonts w:ascii="Times New Roman" w:hAnsi="Times New Roman" w:cs="Times New Roman"/>
-          <w:sz w:val="28"/>
-          <w:szCs w:val="28"/>
-        </w:rPr>
-        <w:t>PlayerCubit</w:t>
-      </w:r>
-      <w:r>
-        <w:rPr>
-          <w:rFonts w:ascii="Times New Roman" w:hAnsi="Times New Roman" w:cs="Times New Roman"/>
-          <w:sz w:val="28"/>
-          <w:szCs w:val="28"/>
-        </w:rPr>
-        <w:t xml:space="preserve"> </w:t>
-      </w:r>
-      <w:r>
-        <w:rPr>
-          <w:rFonts w:ascii="Times New Roman" w:hAnsi="Times New Roman" w:cs="Times New Roman"/>
-          <w:sz w:val="28"/>
-          <w:szCs w:val="28"/>
-        </w:rPr>
-        <w:t>để gọi hàm</w:t>
-      </w:r>
-      <w:r>
-        <w:rPr>
-          <w:rFonts w:ascii="Times New Roman" w:hAnsi="Times New Roman" w:cs="Times New Roman"/>
-          <w:sz w:val="28"/>
-          <w:szCs w:val="28"/>
-        </w:rPr>
-        <w:t xml:space="preserve"> xử lý sự kiện chọn nhân vật</w:t>
-      </w:r>
-      <w:r>
-        <w:rPr>
-          <w:rFonts w:ascii="Times New Roman" w:hAnsi="Times New Roman" w:cs="Times New Roman"/>
-          <w:sz w:val="28"/>
-          <w:szCs w:val="28"/>
-        </w:rPr>
-        <w:t>.</w:t>
-      </w:r>
-    </w:p>
-    <w:p>
-      <w:pPr>
-        <w:pStyle w:val="ListParagraph"/>
-        <w:numPr>
-          <w:ilvl w:val="0"/>
-          <w:numId w:val="11"/>
-        </w:numPr>
-        <w:rPr>
-          <w:rFonts w:ascii="Times New Roman" w:hAnsi="Times New Roman" w:cs="Times New Roman"/>
-          <w:sz w:val="28"/>
-          <w:szCs w:val="28"/>
-        </w:rPr>
-      </w:pPr>
-      <w:r>
-        <w:rPr>
-          <w:rFonts w:ascii="Times New Roman" w:hAnsi="Times New Roman" w:cs="Times New Roman"/>
-          <w:sz w:val="28"/>
-          <w:szCs w:val="28"/>
-        </w:rPr>
-        <w:t>Phát ra trạng thái là tên nhân vật đã được chọn</w:t>
-      </w:r>
-      <w:r>
-        <w:rPr>
-          <w:rFonts w:ascii="Times New Roman" w:hAnsi="Times New Roman" w:cs="Times New Roman"/>
-          <w:sz w:val="28"/>
-          <w:szCs w:val="28"/>
-        </w:rPr>
-        <w:t>.</w:t>
-      </w:r>
-    </w:p>
-    <w:p>
-      <w:pPr>
-        <w:pStyle w:val="ListParagraph"/>
-        <w:numPr>
-          <w:ilvl w:val="0"/>
-          <w:numId w:val="11"/>
-        </w:numPr>
-        <w:rPr>
-          <w:rFonts w:ascii="Times New Roman" w:hAnsi="Times New Roman" w:cs="Times New Roman"/>
-          <w:sz w:val="28"/>
-          <w:szCs w:val="28"/>
-        </w:rPr>
-      </w:pPr>
-      <w:r>
-        <w:rPr>
-          <w:rFonts w:ascii="Times New Roman" w:hAnsi="Times New Roman" w:cs="Times New Roman"/>
-          <w:sz w:val="28"/>
-          <w:szCs w:val="28"/>
-        </w:rPr>
-        <w:t>Màn hình được xoá khỏi stack</w:t>
-      </w:r>
-      <w:r>
-        <w:rPr>
-          <w:rFonts w:ascii="Times New Roman" w:hAnsi="Times New Roman" w:cs="Times New Roman"/>
-          <w:sz w:val="28"/>
-          <w:szCs w:val="28"/>
-        </w:rPr>
-        <w:t>.</w:t>
-      </w:r>
-    </w:p>
-    <w:p>
-      <w:pPr>
-        <w:pStyle w:val="ListParagraph"/>
-        <w:numPr>
-          <w:ilvl w:val="0"/>
-          <w:numId w:val="11"/>
-        </w:numPr>
-        <w:rPr>
-          <w:rFonts w:ascii="Times New Roman" w:hAnsi="Times New Roman" w:cs="Times New Roman"/>
-          <w:sz w:val="28"/>
-          <w:szCs w:val="28"/>
-        </w:rPr>
-      </w:pPr>
-      <w:r>
-        <w:rPr>
-          <w:rFonts w:ascii="Times New Roman" w:hAnsi="Times New Roman" w:cs="Times New Roman"/>
-          <w:sz w:val="28"/>
-          <w:szCs w:val="28"/>
-        </w:rPr>
-        <w:t>Chuyển hướng đến màn hình chính</w:t>
-      </w:r>
-      <w:r>
-        <w:rPr>
-          <w:rFonts w:ascii="Times New Roman" w:hAnsi="Times New Roman" w:cs="Times New Roman"/>
-          <w:sz w:val="28"/>
-          <w:szCs w:val="28"/>
-        </w:rPr>
-        <w:t>.</w:t>
-      </w:r>
-    </w:p>
-    <w:p>
-      <w:pPr>
-        <w:pStyle w:val="ListParagraph"/>
-        <w:numPr>
-          <w:ilvl w:val="0"/>
-          <w:numId w:val="5"/>
-        </w:numPr>
-        <w:rPr>
-          <w:rFonts w:ascii="Times New Roman" w:hAnsi="Times New Roman" w:cs="Times New Roman"/>
-          <w:sz w:val="28"/>
-          <w:szCs w:val="28"/>
-        </w:rPr>
-      </w:pPr>
-      <w:r>
-        <w:rPr>
-          <w:rFonts w:ascii="Times New Roman" w:hAnsi="Times New Roman" w:cs="Times New Roman"/>
-          <w:sz w:val="28"/>
-          <w:szCs w:val="28"/>
-        </w:rPr>
-        <w:t>Chức năng lưu lịch sử chơi, hiển thị kết quả chơi:</w:t>
-      </w:r>
-    </w:p>
-    <w:p>
-      <w:pPr>
-        <w:pStyle w:val="ListParagraph"/>
-        <w:numPr>
-          <w:ilvl w:val="0"/>
-          <w:numId w:val="7"/>
-        </w:numPr>
-        <w:rPr>
-          <w:rFonts w:ascii="Times New Roman" w:hAnsi="Times New Roman" w:cs="Times New Roman"/>
-          <w:sz w:val="28"/>
-          <w:szCs w:val="28"/>
-        </w:rPr>
-      </w:pPr>
-      <w:r>
-        <w:rPr>
-          <w:rFonts w:ascii="Times New Roman" w:hAnsi="Times New Roman" w:cs="Times New Roman"/>
-          <w:sz w:val="28"/>
-          <w:szCs w:val="28"/>
-        </w:rPr>
-        <w:t>Giao diện chức năng:</w:t>
-      </w:r>
-    </w:p>
-    <w:p>
-      <w:pPr>
-        <w:rPr>
-          <w:rFonts w:ascii="Times New Roman" w:hAnsi="Times New Roman" w:cs="Times New Roman"/>
-          <w:sz w:val="28"/>
-          <w:szCs w:val="28"/>
-        </w:rPr>
-      </w:pPr>
-      <w:r>
-        <w:rPr>
-          <w:rFonts w:ascii="Times New Roman" w:hAnsi="Times New Roman" w:cs="Times New Roman"/>
-          <w:noProof/>
-          <w:sz w:val="28"/>
-          <w:szCs w:val="28"/>
-        </w:rPr>
         <w:drawing>
-          <wp:inline distT="0" distB="0" distL="0" distR="0" wp14:anchorId="1A6913A4" wp14:editId="7F3AFBCB">
+          <wp:inline distT="0" distB="0" distL="0" distR="0" wp14:anchorId="1A6913A4" wp14:editId="6BE96E58">
             <wp:extent cx="5943600" cy="2758440"/>
             <wp:effectExtent l="0" t="0" r="0" b="3810"/>
             <wp:docPr id="54410726" name="Picture 4"/>
@@ -3961,12 +3353,11 @@
           <w:sz w:val="28"/>
           <w:szCs w:val="28"/>
         </w:rPr>
-        <w:lastRenderedPageBreak/>
         <w:drawing>
-          <wp:inline distT="0" distB="0" distL="0" distR="0" wp14:anchorId="3CD59212" wp14:editId="1C40B757">
-            <wp:extent cx="5943600" cy="3952240"/>
+          <wp:inline distT="0" distB="0" distL="0" distR="0" wp14:anchorId="292A1700" wp14:editId="5BFD9284">
+            <wp:extent cx="5943600" cy="3015615"/>
             <wp:effectExtent l="0" t="0" r="0" b="0"/>
-            <wp:docPr id="326848183" name="Picture 1" descr="A diagram of a computer&#10;&#10;Description automatically generated"/>
+            <wp:docPr id="331865480" name="Picture 1" descr="A screenshot of a computer&#10;&#10;Description automatically generated"/>
             <wp:cNvGraphicFramePr>
               <a:graphicFrameLocks xmlns:a="http://schemas.openxmlformats.org/drawingml/2006/main" noChangeAspect="1"/>
             </wp:cNvGraphicFramePr>
@@ -3974,7 +3365,7 @@
               <a:graphicData uri="http://schemas.openxmlformats.org/drawingml/2006/picture">
                 <pic:pic xmlns:pic="http://schemas.openxmlformats.org/drawingml/2006/picture">
                   <pic:nvPicPr>
-                    <pic:cNvPr id="326848183" name="Picture 1" descr="A diagram of a computer&#10;&#10;Description automatically generated"/>
+                    <pic:cNvPr id="331865480" name="Picture 1" descr="A screenshot of a computer&#10;&#10;Description automatically generated"/>
                     <pic:cNvPicPr/>
                   </pic:nvPicPr>
                   <pic:blipFill>
@@ -3986,7 +3377,7 @@
                   <pic:spPr>
                     <a:xfrm>
                       <a:off x="0" y="0"/>
-                      <a:ext cx="5943600" cy="3952240"/>
+                      <a:ext cx="5943600" cy="3015615"/>
                     </a:xfrm>
                     <a:prstGeom prst="rect">
                       <a:avLst/>
@@ -4007,159 +3398,27 @@
           <w:szCs w:val="28"/>
         </w:rPr>
       </w:pPr>
-      <w:r>
-        <w:rPr>
-          <w:rFonts w:ascii="Times New Roman" w:hAnsi="Times New Roman" w:cs="Times New Roman"/>
-          <w:sz w:val="28"/>
-          <w:szCs w:val="28"/>
-        </w:rPr>
-        <w:tab/>
-      </w:r>
-      <w:r>
-        <w:rPr>
-          <w:rFonts w:ascii="Times New Roman" w:hAnsi="Times New Roman" w:cs="Times New Roman"/>
-          <w:sz w:val="28"/>
-          <w:szCs w:val="28"/>
-        </w:rPr>
-        <w:t>SharedPreferences</w:t>
-      </w:r>
-      <w:r>
-        <w:rPr>
-          <w:rFonts w:ascii="Times New Roman" w:hAnsi="Times New Roman" w:cs="Times New Roman"/>
-          <w:sz w:val="28"/>
-          <w:szCs w:val="28"/>
-        </w:rPr>
-        <w:t xml:space="preserve"> là lớp thuộc thư viện bên ngoài</w:t>
-      </w:r>
-      <w:r>
-        <w:rPr>
-          <w:rFonts w:ascii="Times New Roman" w:hAnsi="Times New Roman" w:cs="Times New Roman"/>
-          <w:sz w:val="28"/>
-          <w:szCs w:val="28"/>
-        </w:rPr>
-        <w:t xml:space="preserve"> hỗ trợ cho việc lưu dữ liệu dưới dạng key-value</w:t>
-      </w:r>
-      <w:r>
-        <w:rPr>
-          <w:rFonts w:ascii="Times New Roman" w:hAnsi="Times New Roman" w:cs="Times New Roman"/>
-          <w:sz w:val="28"/>
-          <w:szCs w:val="28"/>
-        </w:rPr>
-        <w:t>, lớp này được đăng ký trong GetIt dưới dạng singleton.</w:t>
-      </w:r>
-    </w:p>
-    <w:p>
-      <w:pPr>
-        <w:rPr>
-          <w:rFonts w:ascii="Times New Roman" w:hAnsi="Times New Roman" w:cs="Times New Roman"/>
-          <w:sz w:val="28"/>
-          <w:szCs w:val="28"/>
-        </w:rPr>
-      </w:pPr>
-      <w:r>
-        <w:rPr>
-          <w:rFonts w:ascii="Times New Roman" w:hAnsi="Times New Roman" w:cs="Times New Roman"/>
-          <w:sz w:val="28"/>
-          <w:szCs w:val="28"/>
-        </w:rPr>
-        <w:tab/>
-        <w:t xml:space="preserve">Database là lớp thuộc thư viện bên ngoài của sqflite hỗ trợ cho việc tạo và tương tác với cơ sở dữ liệu sqflite </w:t>
-      </w:r>
-      <w:r>
-        <w:rPr>
-          <w:rFonts w:ascii="Times New Roman" w:hAnsi="Times New Roman" w:cs="Times New Roman"/>
-          <w:sz w:val="28"/>
-          <w:szCs w:val="28"/>
-        </w:rPr>
-        <w:t>lớp này được đăng ký trong GetIt dưới dạng singleton</w:t>
-      </w:r>
-      <w:r>
-        <w:rPr>
-          <w:rFonts w:ascii="Times New Roman" w:hAnsi="Times New Roman" w:cs="Times New Roman"/>
-          <w:sz w:val="28"/>
-          <w:szCs w:val="28"/>
-        </w:rPr>
-        <w:t>.</w:t>
-      </w:r>
-    </w:p>
-    <w:p>
-      <w:pPr>
-        <w:rPr>
-          <w:rFonts w:ascii="Times New Roman" w:hAnsi="Times New Roman" w:cs="Times New Roman"/>
-          <w:sz w:val="28"/>
-          <w:szCs w:val="28"/>
-        </w:rPr>
-      </w:pPr>
-      <w:r>
-        <w:rPr>
-          <w:rFonts w:ascii="Times New Roman" w:hAnsi="Times New Roman" w:cs="Times New Roman"/>
-          <w:sz w:val="28"/>
-          <w:szCs w:val="28"/>
-        </w:rPr>
-        <w:tab/>
-        <w:t>GetIt là lớp thuộc thư viện bên ngoài hỗ trợ việc quản lý các instance bên trong ứng dụng, lớp này được sử dụng ở đây với mục đích lấy ra instance FirebaseAuth và Database đã được đăng ký bên trong GetIt.</w:t>
-      </w:r>
-    </w:p>
-    <w:p>
-      <w:pPr>
-        <w:rPr>
-          <w:rFonts w:ascii="Times New Roman" w:hAnsi="Times New Roman" w:cs="Times New Roman"/>
-          <w:sz w:val="28"/>
-          <w:szCs w:val="28"/>
-        </w:rPr>
-      </w:pPr>
-      <w:r>
-        <w:rPr>
-          <w:rFonts w:ascii="Times New Roman" w:hAnsi="Times New Roman" w:cs="Times New Roman"/>
-          <w:sz w:val="28"/>
-          <w:szCs w:val="28"/>
-        </w:rPr>
-        <w:tab/>
-        <w:t>Equatable là lớp thuộc thư viện bên ngoài hỗ trợ cho việc phân biệt sự khác nhau giữa các trạng thái được phát ra</w:t>
-      </w:r>
-      <w:r>
-        <w:rPr>
-          <w:rFonts w:ascii="Times New Roman" w:hAnsi="Times New Roman" w:cs="Times New Roman"/>
-          <w:sz w:val="28"/>
-          <w:szCs w:val="28"/>
-        </w:rPr>
-        <w:t>, từ đó Bloc dựa vào các trạng thái đó để build lại giao diện hay thực thi một số tác vụ.</w:t>
-      </w:r>
-    </w:p>
-    <w:p>
-      <w:pPr>
-        <w:rPr>
-          <w:rFonts w:ascii="Times New Roman" w:hAnsi="Times New Roman" w:cs="Times New Roman"/>
-          <w:sz w:val="28"/>
-          <w:szCs w:val="28"/>
-        </w:rPr>
-      </w:pPr>
-      <w:r>
-        <w:rPr>
-          <w:rFonts w:ascii="Times New Roman" w:hAnsi="Times New Roman" w:cs="Times New Roman"/>
-          <w:sz w:val="28"/>
-          <w:szCs w:val="28"/>
-        </w:rPr>
-        <w:tab/>
-        <w:t>GameResultState là lớp abstract kế thừa Equatable, là trạng thái chung cung cấp cho Cubit.</w:t>
-      </w:r>
-    </w:p>
-    <w:p>
-      <w:pPr>
-        <w:rPr>
-          <w:rFonts w:ascii="Times New Roman" w:hAnsi="Times New Roman" w:cs="Times New Roman"/>
-          <w:sz w:val="28"/>
-          <w:szCs w:val="28"/>
-        </w:rPr>
-      </w:pPr>
-      <w:r>
-        <w:rPr>
-          <w:rFonts w:ascii="Times New Roman" w:hAnsi="Times New Roman" w:cs="Times New Roman"/>
-          <w:sz w:val="28"/>
-          <w:szCs w:val="28"/>
-        </w:rPr>
-        <w:tab/>
-        <w:t>GameResultInitial là lớp kế thừa GameResultState, đóng vai trò là trạng thái khởi tạo.</w:t>
+    </w:p>
+    <w:p>
+      <w:pPr>
+        <w:pStyle w:val="ListParagraph"/>
+        <w:numPr>
+          <w:ilvl w:val="0"/>
+          <w:numId w:val="7"/>
+        </w:numPr>
+        <w:rPr>
+          <w:rFonts w:ascii="Times New Roman" w:hAnsi="Times New Roman" w:cs="Times New Roman"/>
+          <w:sz w:val="28"/>
+          <w:szCs w:val="28"/>
+        </w:rPr>
+      </w:pPr>
+      <w:r>
+        <w:rPr>
+          <w:rFonts w:ascii="Times New Roman" w:hAnsi="Times New Roman" w:cs="Times New Roman"/>
+          <w:sz w:val="28"/>
+          <w:szCs w:val="28"/>
+        </w:rPr>
+        <w:t>Biểu đồ tuần tự:</w:t>
       </w:r>
     </w:p>
     <w:p>
@@ -4177,213 +3436,11 @@
           <w:szCs w:val="28"/>
         </w:rPr>
         <w:lastRenderedPageBreak/>
-        <w:tab/>
-        <w:t>GameResultSuccess là lớp kế thừa GameResultState, đóng vai trò là trạng thái lưu điểm thành công lên thiết bị</w:t>
-      </w:r>
-      <w:r>
-        <w:rPr>
-          <w:rFonts w:ascii="Times New Roman" w:hAnsi="Times New Roman" w:cs="Times New Roman"/>
-          <w:sz w:val="28"/>
-          <w:szCs w:val="28"/>
-        </w:rPr>
-        <w:t>, trạng thái này có đi kèm một message để cung cấp dữ liệu cho Bloc thực thi tác vụ</w:t>
-      </w:r>
-      <w:r>
-        <w:rPr>
-          <w:rFonts w:ascii="Times New Roman" w:hAnsi="Times New Roman" w:cs="Times New Roman"/>
-          <w:sz w:val="28"/>
-          <w:szCs w:val="28"/>
-        </w:rPr>
-        <w:t>.</w:t>
-      </w:r>
-    </w:p>
-    <w:p>
-      <w:pPr>
-        <w:rPr>
-          <w:rFonts w:ascii="Times New Roman" w:hAnsi="Times New Roman" w:cs="Times New Roman"/>
-          <w:sz w:val="28"/>
-          <w:szCs w:val="28"/>
-        </w:rPr>
-      </w:pPr>
-      <w:r>
-        <w:rPr>
-          <w:rFonts w:ascii="Times New Roman" w:hAnsi="Times New Roman" w:cs="Times New Roman"/>
-          <w:sz w:val="28"/>
-          <w:szCs w:val="28"/>
-        </w:rPr>
-        <w:tab/>
-        <w:t>GameResultFailure là lớp kế thừa GameResultState, đóng vai trò là trạng thái lưu điểm thất bại lên thiết bị.</w:t>
-      </w:r>
-    </w:p>
-    <w:p>
-      <w:pPr>
-        <w:rPr>
-          <w:rFonts w:ascii="Times New Roman" w:hAnsi="Times New Roman" w:cs="Times New Roman"/>
-          <w:sz w:val="28"/>
-          <w:szCs w:val="28"/>
-        </w:rPr>
-      </w:pPr>
-      <w:r>
-        <w:rPr>
-          <w:rFonts w:ascii="Times New Roman" w:hAnsi="Times New Roman" w:cs="Times New Roman"/>
-          <w:sz w:val="28"/>
-          <w:szCs w:val="28"/>
-        </w:rPr>
-        <w:tab/>
-      </w:r>
-      <w:r>
-        <w:rPr>
-          <w:rFonts w:ascii="Times New Roman" w:hAnsi="Times New Roman" w:cs="Times New Roman"/>
-          <w:sz w:val="28"/>
-          <w:szCs w:val="28"/>
-        </w:rPr>
-        <w:t>Cubit&lt;T&gt; là lớp thuộc thư viện bên ngoài được thiết kế tối giản lại giúp hỗ trợ quản lý trạng thái dựa trên BLoC pattern</w:t>
-      </w:r>
-      <w:r>
-        <w:rPr>
-          <w:rFonts w:ascii="Times New Roman" w:hAnsi="Times New Roman" w:cs="Times New Roman"/>
-          <w:sz w:val="28"/>
-          <w:szCs w:val="28"/>
-        </w:rPr>
-        <w:t>, lớp này sử dụng GameResultState làm trạng thái trìu tượng</w:t>
-      </w:r>
-      <w:r>
-        <w:rPr>
-          <w:rFonts w:ascii="Times New Roman" w:hAnsi="Times New Roman" w:cs="Times New Roman"/>
-          <w:sz w:val="28"/>
-          <w:szCs w:val="28"/>
-        </w:rPr>
-        <w:t>.</w:t>
-      </w:r>
-    </w:p>
-    <w:p>
-      <w:pPr>
-        <w:rPr>
-          <w:rFonts w:ascii="Times New Roman" w:hAnsi="Times New Roman" w:cs="Times New Roman"/>
-          <w:sz w:val="28"/>
-          <w:szCs w:val="28"/>
-        </w:rPr>
-      </w:pPr>
-      <w:r>
-        <w:rPr>
-          <w:rFonts w:ascii="Times New Roman" w:hAnsi="Times New Roman" w:cs="Times New Roman"/>
-          <w:sz w:val="28"/>
-          <w:szCs w:val="28"/>
-        </w:rPr>
-        <w:tab/>
-        <w:t>GameResultCubit là lớp kế thừa Cubit&lt;T&gt; chịu trách nhiệm xử lý logic cho việc lưu lại điểm số vào cơ sở dữ liệu trên thiết bị</w:t>
-      </w:r>
-      <w:r>
-        <w:rPr>
-          <w:rFonts w:ascii="Times New Roman" w:hAnsi="Times New Roman" w:cs="Times New Roman"/>
-          <w:sz w:val="28"/>
-          <w:szCs w:val="28"/>
-        </w:rPr>
-        <w:t xml:space="preserve"> và phát ra trạng thái dựa trên kết quả xử lý logic đó</w:t>
-      </w:r>
-      <w:r>
-        <w:rPr>
-          <w:rFonts w:ascii="Times New Roman" w:hAnsi="Times New Roman" w:cs="Times New Roman"/>
-          <w:sz w:val="28"/>
-          <w:szCs w:val="28"/>
-        </w:rPr>
-        <w:t>.</w:t>
-      </w:r>
-    </w:p>
-    <w:p>
-      <w:pPr>
-        <w:rPr>
-          <w:rFonts w:ascii="Times New Roman" w:hAnsi="Times New Roman" w:cs="Times New Roman"/>
-          <w:sz w:val="28"/>
-          <w:szCs w:val="28"/>
-        </w:rPr>
-      </w:pPr>
-      <w:r>
-        <w:rPr>
-          <w:rFonts w:ascii="Times New Roman" w:hAnsi="Times New Roman" w:cs="Times New Roman"/>
-          <w:sz w:val="28"/>
-          <w:szCs w:val="28"/>
-        </w:rPr>
-        <w:tab/>
-        <w:t xml:space="preserve">StatelessWidget là lớp được cung cấp bởi Flutter framework, lớp này cho phép kế thừa để tạo ra </w:t>
-      </w:r>
-      <w:r>
-        <w:rPr>
-          <w:rFonts w:ascii="Times New Roman" w:hAnsi="Times New Roman" w:cs="Times New Roman"/>
-          <w:sz w:val="28"/>
-          <w:szCs w:val="28"/>
-        </w:rPr>
-        <w:t>một widget không có trạng thái.</w:t>
-      </w:r>
-    </w:p>
-    <w:p>
-      <w:pPr>
-        <w:rPr>
-          <w:rFonts w:ascii="Times New Roman" w:hAnsi="Times New Roman" w:cs="Times New Roman"/>
-          <w:sz w:val="28"/>
-          <w:szCs w:val="28"/>
-        </w:rPr>
-      </w:pPr>
-      <w:r>
-        <w:rPr>
-          <w:rFonts w:ascii="Times New Roman" w:hAnsi="Times New Roman" w:cs="Times New Roman"/>
-          <w:sz w:val="28"/>
-          <w:szCs w:val="28"/>
-        </w:rPr>
-        <w:tab/>
-        <w:t>GameOverScreen kế thừa StatelessWidget, tạo ra widget không có trạng thái, hiển thị thông tin kết quả sau khi chơi.</w:t>
-      </w:r>
-    </w:p>
-    <w:p>
-      <w:pPr>
-        <w:rPr>
-          <w:rFonts w:ascii="Times New Roman" w:hAnsi="Times New Roman" w:cs="Times New Roman"/>
-          <w:sz w:val="28"/>
-          <w:szCs w:val="28"/>
-        </w:rPr>
-      </w:pPr>
-    </w:p>
-    <w:p>
-      <w:pPr>
-        <w:pStyle w:val="ListParagraph"/>
-        <w:numPr>
-          <w:ilvl w:val="0"/>
-          <w:numId w:val="7"/>
-        </w:numPr>
-        <w:rPr>
-          <w:rFonts w:ascii="Times New Roman" w:hAnsi="Times New Roman" w:cs="Times New Roman"/>
-          <w:sz w:val="28"/>
-          <w:szCs w:val="28"/>
-        </w:rPr>
-      </w:pPr>
-      <w:r>
-        <w:rPr>
-          <w:rFonts w:ascii="Times New Roman" w:hAnsi="Times New Roman" w:cs="Times New Roman"/>
-          <w:sz w:val="28"/>
-          <w:szCs w:val="28"/>
-        </w:rPr>
-        <w:t>Biểu đồ tuần tự:</w:t>
-      </w:r>
-    </w:p>
-    <w:p>
-      <w:pPr>
-        <w:rPr>
-          <w:rFonts w:ascii="Times New Roman" w:hAnsi="Times New Roman" w:cs="Times New Roman"/>
-          <w:sz w:val="28"/>
-          <w:szCs w:val="28"/>
-        </w:rPr>
-      </w:pPr>
-      <w:r>
-        <w:rPr>
-          <w:rFonts w:ascii="Times New Roman" w:hAnsi="Times New Roman" w:cs="Times New Roman"/>
-          <w:sz w:val="28"/>
-          <w:szCs w:val="28"/>
-        </w:rPr>
         <w:drawing>
-          <wp:inline distT="0" distB="0" distL="0" distR="0" wp14:anchorId="3DE104EC" wp14:editId="296C4D47">
-            <wp:extent cx="5943600" cy="3006725"/>
-            <wp:effectExtent l="0" t="0" r="0" b="3175"/>
-            <wp:docPr id="2079162786" name="Picture 1" descr="A diagram of a diagram&#10;&#10;Description automatically generated"/>
+          <wp:inline distT="0" distB="0" distL="0" distR="0" wp14:anchorId="26D54E7B" wp14:editId="592FE55F">
+            <wp:extent cx="5943600" cy="3156585"/>
+            <wp:effectExtent l="0" t="0" r="0" b="5715"/>
+            <wp:docPr id="724607352" name="Picture 1" descr="A diagram of a diagram&#10;&#10;Description automatically generated"/>
             <wp:cNvGraphicFramePr>
               <a:graphicFrameLocks xmlns:a="http://schemas.openxmlformats.org/drawingml/2006/main" noChangeAspect="1"/>
             </wp:cNvGraphicFramePr>
@@ -4391,7 +3448,7 @@
               <a:graphicData uri="http://schemas.openxmlformats.org/drawingml/2006/picture">
                 <pic:pic xmlns:pic="http://schemas.openxmlformats.org/drawingml/2006/picture">
                   <pic:nvPicPr>
-                    <pic:cNvPr id="2079162786" name="Picture 1" descr="A diagram of a diagram&#10;&#10;Description automatically generated"/>
+                    <pic:cNvPr id="724607352" name="Picture 1" descr="A diagram of a diagram&#10;&#10;Description automatically generated"/>
                     <pic:cNvPicPr/>
                   </pic:nvPicPr>
                   <pic:blipFill>
@@ -4403,7 +3460,7 @@
                   <pic:spPr>
                     <a:xfrm>
                       <a:off x="0" y="0"/>
-                      <a:ext cx="5943600" cy="3006725"/>
+                      <a:ext cx="5943600" cy="3156585"/>
                     </a:xfrm>
                     <a:prstGeom prst="rect">
                       <a:avLst/>
@@ -4421,333 +3478,6 @@
         <w:pStyle w:val="ListParagraph"/>
         <w:numPr>
           <w:ilvl w:val="0"/>
-          <w:numId w:val="12"/>
-        </w:numPr>
-        <w:rPr>
-          <w:rFonts w:ascii="Times New Roman" w:hAnsi="Times New Roman" w:cs="Times New Roman"/>
-          <w:sz w:val="28"/>
-          <w:szCs w:val="28"/>
-        </w:rPr>
-      </w:pPr>
-      <w:r>
-        <w:rPr>
-          <w:rFonts w:ascii="Times New Roman" w:hAnsi="Times New Roman" w:cs="Times New Roman"/>
-          <w:sz w:val="28"/>
-          <w:szCs w:val="28"/>
-        </w:rPr>
-        <w:lastRenderedPageBreak/>
-        <w:t>Người dùng kết thúc trò chơi (khi nhân vật hết mạng hoặc vượt qua toàn bộ màn chơi).</w:t>
-      </w:r>
-    </w:p>
-    <w:p>
-      <w:pPr>
-        <w:pStyle w:val="ListParagraph"/>
-        <w:numPr>
-          <w:ilvl w:val="0"/>
-          <w:numId w:val="12"/>
-        </w:numPr>
-        <w:rPr>
-          <w:rFonts w:ascii="Times New Roman" w:hAnsi="Times New Roman" w:cs="Times New Roman"/>
-          <w:sz w:val="28"/>
-          <w:szCs w:val="28"/>
-        </w:rPr>
-      </w:pPr>
-      <w:r>
-        <w:rPr>
-          <w:rFonts w:ascii="Times New Roman" w:hAnsi="Times New Roman" w:cs="Times New Roman"/>
-          <w:sz w:val="28"/>
-          <w:szCs w:val="28"/>
-        </w:rPr>
-        <w:t>Sử dụng GameResultCubit để lưu kết quả chơi vào thiết bị</w:t>
-      </w:r>
-      <w:r>
-        <w:rPr>
-          <w:rFonts w:ascii="Times New Roman" w:hAnsi="Times New Roman" w:cs="Times New Roman"/>
-          <w:sz w:val="28"/>
-          <w:szCs w:val="28"/>
-        </w:rPr>
-        <w:t>.</w:t>
-      </w:r>
-    </w:p>
-    <w:p>
-      <w:pPr>
-        <w:pStyle w:val="ListParagraph"/>
-        <w:numPr>
-          <w:ilvl w:val="0"/>
-          <w:numId w:val="12"/>
-        </w:numPr>
-        <w:rPr>
-          <w:rFonts w:ascii="Times New Roman" w:hAnsi="Times New Roman" w:cs="Times New Roman"/>
-          <w:sz w:val="28"/>
-          <w:szCs w:val="28"/>
-        </w:rPr>
-      </w:pPr>
-      <w:r>
-        <w:rPr>
-          <w:rFonts w:ascii="Times New Roman" w:hAnsi="Times New Roman" w:cs="Times New Roman"/>
-          <w:sz w:val="28"/>
-          <w:szCs w:val="28"/>
-        </w:rPr>
-        <w:t>GameResultCubit</w:t>
-      </w:r>
-      <w:r>
-        <w:rPr>
-          <w:rFonts w:ascii="Times New Roman" w:hAnsi="Times New Roman" w:cs="Times New Roman"/>
-          <w:sz w:val="28"/>
-          <w:szCs w:val="28"/>
-        </w:rPr>
-        <w:t xml:space="preserve"> </w:t>
-      </w:r>
-      <w:r>
-        <w:rPr>
-          <w:rFonts w:ascii="Times New Roman" w:hAnsi="Times New Roman" w:cs="Times New Roman"/>
-          <w:sz w:val="28"/>
-          <w:szCs w:val="28"/>
-        </w:rPr>
-        <w:t xml:space="preserve">sử dụng </w:t>
-      </w:r>
-      <w:r>
-        <w:rPr>
-          <w:rFonts w:ascii="Times New Roman" w:hAnsi="Times New Roman" w:cs="Times New Roman"/>
-          <w:sz w:val="28"/>
-          <w:szCs w:val="28"/>
-        </w:rPr>
-        <w:t>SharedPreferences</w:t>
-      </w:r>
-      <w:r>
-        <w:rPr>
-          <w:rFonts w:ascii="Times New Roman" w:hAnsi="Times New Roman" w:cs="Times New Roman"/>
-          <w:sz w:val="28"/>
-          <w:szCs w:val="28"/>
-        </w:rPr>
-        <w:t xml:space="preserve"> để kiểm tra có người dùng hiện tại hay không.</w:t>
-      </w:r>
-    </w:p>
-    <w:p>
-      <w:pPr>
-        <w:pStyle w:val="ListParagraph"/>
-        <w:numPr>
-          <w:ilvl w:val="0"/>
-          <w:numId w:val="12"/>
-        </w:numPr>
-        <w:rPr>
-          <w:rFonts w:ascii="Times New Roman" w:hAnsi="Times New Roman" w:cs="Times New Roman"/>
-          <w:sz w:val="28"/>
-          <w:szCs w:val="28"/>
-        </w:rPr>
-      </w:pPr>
-      <w:r>
-        <w:rPr>
-          <w:rFonts w:ascii="Times New Roman" w:hAnsi="Times New Roman" w:cs="Times New Roman"/>
-          <w:sz w:val="28"/>
-          <w:szCs w:val="28"/>
-        </w:rPr>
-        <w:t>Trả về giá trị id người dùng hiện tại.</w:t>
-      </w:r>
-    </w:p>
-    <w:p>
-      <w:pPr>
-        <w:pStyle w:val="ListParagraph"/>
-        <w:numPr>
-          <w:ilvl w:val="0"/>
-          <w:numId w:val="12"/>
-        </w:numPr>
-        <w:rPr>
-          <w:rFonts w:ascii="Times New Roman" w:hAnsi="Times New Roman" w:cs="Times New Roman"/>
-          <w:sz w:val="28"/>
-          <w:szCs w:val="28"/>
-        </w:rPr>
-      </w:pPr>
-      <w:r>
-        <w:rPr>
-          <w:rFonts w:ascii="Times New Roman" w:hAnsi="Times New Roman" w:cs="Times New Roman"/>
-          <w:sz w:val="28"/>
-          <w:szCs w:val="28"/>
-        </w:rPr>
-        <w:t>Nếu id tồn tại, lưu lại điểm cho người dùng hiện tại, nếu id là null lưu điểm cho khách.</w:t>
-      </w:r>
-    </w:p>
-    <w:p>
-      <w:pPr>
-        <w:pStyle w:val="ListParagraph"/>
-        <w:numPr>
-          <w:ilvl w:val="0"/>
-          <w:numId w:val="12"/>
-        </w:numPr>
-        <w:rPr>
-          <w:rFonts w:ascii="Times New Roman" w:hAnsi="Times New Roman" w:cs="Times New Roman"/>
-          <w:sz w:val="28"/>
-          <w:szCs w:val="28"/>
-        </w:rPr>
-      </w:pPr>
-      <w:r>
-        <w:rPr>
-          <w:rFonts w:ascii="Times New Roman" w:hAnsi="Times New Roman" w:cs="Times New Roman"/>
-          <w:sz w:val="28"/>
-          <w:szCs w:val="28"/>
-        </w:rPr>
-        <w:t>Database thực hiện lưu điểm.</w:t>
-      </w:r>
-    </w:p>
-    <w:p>
-      <w:pPr>
-        <w:pStyle w:val="ListParagraph"/>
-        <w:numPr>
-          <w:ilvl w:val="0"/>
-          <w:numId w:val="12"/>
-        </w:numPr>
-        <w:rPr>
-          <w:rFonts w:ascii="Times New Roman" w:hAnsi="Times New Roman" w:cs="Times New Roman"/>
-          <w:sz w:val="28"/>
-          <w:szCs w:val="28"/>
-        </w:rPr>
-      </w:pPr>
-      <w:r>
-        <w:rPr>
-          <w:rFonts w:ascii="Times New Roman" w:hAnsi="Times New Roman" w:cs="Times New Roman"/>
-          <w:sz w:val="28"/>
-          <w:szCs w:val="28"/>
-        </w:rPr>
-        <w:t>Trả về kết quả sau khi thực hiện insert.</w:t>
-      </w:r>
-    </w:p>
-    <w:p>
-      <w:pPr>
-        <w:pStyle w:val="ListParagraph"/>
-        <w:numPr>
-          <w:ilvl w:val="0"/>
-          <w:numId w:val="12"/>
-        </w:numPr>
-        <w:rPr>
-          <w:rFonts w:ascii="Times New Roman" w:hAnsi="Times New Roman" w:cs="Times New Roman"/>
-          <w:sz w:val="28"/>
-          <w:szCs w:val="28"/>
-        </w:rPr>
-      </w:pPr>
-      <w:r>
-        <w:rPr>
-          <w:rFonts w:ascii="Times New Roman" w:hAnsi="Times New Roman" w:cs="Times New Roman"/>
-          <w:sz w:val="28"/>
-          <w:szCs w:val="28"/>
-        </w:rPr>
-        <w:t>GameResultCubit dựa vào kết quả phát ra trạng thái.</w:t>
-      </w:r>
-    </w:p>
-    <w:p>
-      <w:pPr>
-        <w:pStyle w:val="ListParagraph"/>
-        <w:numPr>
-          <w:ilvl w:val="0"/>
-          <w:numId w:val="12"/>
-        </w:numPr>
-        <w:rPr>
-          <w:rFonts w:ascii="Times New Roman" w:hAnsi="Times New Roman" w:cs="Times New Roman"/>
-          <w:sz w:val="28"/>
-          <w:szCs w:val="28"/>
-        </w:rPr>
-      </w:pPr>
-      <w:r>
-        <w:rPr>
-          <w:rFonts w:ascii="Times New Roman" w:hAnsi="Times New Roman" w:cs="Times New Roman"/>
-          <w:sz w:val="28"/>
-          <w:szCs w:val="28"/>
-        </w:rPr>
-        <w:t>GameOverScreen dựng widget dựa theo trạng thái được phát ra.</w:t>
-      </w:r>
-    </w:p>
-    <w:p>
-      <w:pPr>
-        <w:pStyle w:val="ListParagraph"/>
-        <w:numPr>
-          <w:ilvl w:val="0"/>
-          <w:numId w:val="12"/>
-        </w:numPr>
-        <w:rPr>
-          <w:rFonts w:ascii="Times New Roman" w:hAnsi="Times New Roman" w:cs="Times New Roman"/>
-          <w:sz w:val="28"/>
-          <w:szCs w:val="28"/>
-        </w:rPr>
-      </w:pPr>
-      <w:r>
-        <w:rPr>
-          <w:rFonts w:ascii="Times New Roman" w:hAnsi="Times New Roman" w:cs="Times New Roman"/>
-          <w:sz w:val="28"/>
-          <w:szCs w:val="28"/>
-        </w:rPr>
-        <w:t>Hiển thị giao diện lên màn hình.</w:t>
-      </w:r>
-    </w:p>
-    <w:p>
-      <w:pPr>
-        <w:pStyle w:val="ListParagraph"/>
-        <w:numPr>
-          <w:ilvl w:val="0"/>
-          <w:numId w:val="12"/>
-        </w:numPr>
-        <w:rPr>
-          <w:rFonts w:ascii="Times New Roman" w:hAnsi="Times New Roman" w:cs="Times New Roman"/>
-          <w:sz w:val="28"/>
-          <w:szCs w:val="28"/>
-        </w:rPr>
-      </w:pPr>
-      <w:r>
-        <w:rPr>
-          <w:rFonts w:ascii="Times New Roman" w:hAnsi="Times New Roman" w:cs="Times New Roman"/>
-          <w:sz w:val="28"/>
-          <w:szCs w:val="28"/>
-        </w:rPr>
-        <w:t>Người dùng bấm chọn về trang chủ.</w:t>
-      </w:r>
-    </w:p>
-    <w:p>
-      <w:pPr>
-        <w:pStyle w:val="ListParagraph"/>
-        <w:numPr>
-          <w:ilvl w:val="0"/>
-          <w:numId w:val="12"/>
-        </w:numPr>
-        <w:rPr>
-          <w:rFonts w:ascii="Times New Roman" w:hAnsi="Times New Roman" w:cs="Times New Roman"/>
-          <w:sz w:val="28"/>
-          <w:szCs w:val="28"/>
-        </w:rPr>
-      </w:pPr>
-      <w:r>
-        <w:rPr>
-          <w:rFonts w:ascii="Times New Roman" w:hAnsi="Times New Roman" w:cs="Times New Roman"/>
-          <w:sz w:val="28"/>
-          <w:szCs w:val="28"/>
-        </w:rPr>
-        <w:t>Gọi hàm xử lý sự kiện điều hướng về trang chủ.</w:t>
-      </w:r>
-    </w:p>
-    <w:p>
-      <w:pPr>
-        <w:pStyle w:val="ListParagraph"/>
-        <w:numPr>
-          <w:ilvl w:val="0"/>
-          <w:numId w:val="12"/>
-        </w:numPr>
-        <w:rPr>
-          <w:rFonts w:ascii="Times New Roman" w:hAnsi="Times New Roman" w:cs="Times New Roman"/>
-          <w:sz w:val="28"/>
-          <w:szCs w:val="28"/>
-        </w:rPr>
-      </w:pPr>
-      <w:r>
-        <w:rPr>
-          <w:rFonts w:ascii="Times New Roman" w:hAnsi="Times New Roman" w:cs="Times New Roman"/>
-          <w:sz w:val="28"/>
-          <w:szCs w:val="28"/>
-        </w:rPr>
-        <w:t>Chuyển hướng màn hình về trang chủ và pop screen khỏi stack.</w:t>
-      </w:r>
-    </w:p>
-    <w:p>
-      <w:pPr>
-        <w:pStyle w:val="ListParagraph"/>
-        <w:numPr>
-          <w:ilvl w:val="0"/>
           <w:numId w:val="5"/>
         </w:numPr>
         <w:rPr>
@@ -4762,23 +3492,23 @@
           <w:sz w:val="28"/>
           <w:szCs w:val="28"/>
         </w:rPr>
-        <w:t>Chức năng c</w:t>
-      </w:r>
-      <w:r>
-        <w:rPr>
-          <w:rFonts w:ascii="Times New Roman" w:hAnsi="Times New Roman" w:cs="Times New Roman"/>
-          <w:sz w:val="28"/>
-          <w:szCs w:val="28"/>
-        </w:rPr>
-        <w:t xml:space="preserve">ấu hình âm thanh </w:t>
-      </w:r>
-      <w:r>
-        <w:rPr>
-          <w:rFonts w:ascii="Times New Roman" w:hAnsi="Times New Roman" w:cs="Times New Roman"/>
-          <w:sz w:val="28"/>
-          <w:szCs w:val="28"/>
-        </w:rPr>
-        <w:t>game:</w:t>
+        <w:t xml:space="preserve">Chức năng cấu hình âm </w:t>
+      </w:r>
+      <w:r>
+        <w:rPr>
+          <w:rFonts w:ascii="Times New Roman" w:hAnsi="Times New Roman" w:cs="Times New Roman"/>
+          <w:sz w:val="28"/>
+          <w:szCs w:val="28"/>
+        </w:rPr>
+        <w:t>nhạc</w:t>
+      </w:r>
+      <w:r>
+        <w:rPr>
+          <w:rFonts w:ascii="Times New Roman" w:hAnsi="Times New Roman" w:cs="Times New Roman"/>
+          <w:sz w:val="28"/>
+          <w:szCs w:val="28"/>
+        </w:rPr>
+        <w:t xml:space="preserve"> game:</w:t>
       </w:r>
     </w:p>
     <w:p>
@@ -4808,7 +3538,23 @@
           <w:sz w:val="28"/>
           <w:szCs w:val="28"/>
         </w:rPr>
-        <w:t xml:space="preserve"> có thể bật/tắt âm thanh trên phạm vi toàn cục ứng dụng ở màn hình chính, màn chọn nhân vật và trong thế giới game.</w:t>
+        <w:t xml:space="preserve"> có thể bật/tắt âm </w:t>
+      </w:r>
+      <w:r>
+        <w:rPr>
+          <w:rFonts w:ascii="Times New Roman" w:hAnsi="Times New Roman" w:cs="Times New Roman"/>
+          <w:sz w:val="28"/>
+          <w:szCs w:val="28"/>
+        </w:rPr>
+        <w:t>nhạc</w:t>
+      </w:r>
+      <w:r>
+        <w:rPr>
+          <w:rFonts w:ascii="Times New Roman" w:hAnsi="Times New Roman" w:cs="Times New Roman"/>
+          <w:sz w:val="28"/>
+          <w:szCs w:val="28"/>
+        </w:rPr>
+        <w:t xml:space="preserve"> trên phạm vi toàn cục ứng dụng ở màn hình chính, màn chọn nhân vật và trong thế giới game.</w:t>
       </w:r>
     </w:p>
     <w:p>
@@ -4827,7 +3573,7 @@
           <w:szCs w:val="28"/>
         </w:rPr>
         <w:drawing>
-          <wp:inline distT="0" distB="0" distL="0" distR="0" wp14:anchorId="204FFCC5" wp14:editId="630DB4D7">
+          <wp:inline distT="0" distB="0" distL="0" distR="0" wp14:anchorId="204FFCC5" wp14:editId="4FCFA493">
             <wp:extent cx="5939155" cy="2743200"/>
             <wp:effectExtent l="0" t="0" r="4445" b="0"/>
             <wp:docPr id="843608581" name="Picture 3"/>
@@ -4893,7 +3639,7 @@
         </w:rPr>
         <w:lastRenderedPageBreak/>
         <w:drawing>
-          <wp:inline distT="0" distB="0" distL="0" distR="0" wp14:anchorId="7C16C665" wp14:editId="51DE952D">
+          <wp:inline distT="0" distB="0" distL="0" distR="0" wp14:anchorId="7C16C665" wp14:editId="207551CB">
             <wp:extent cx="5943600" cy="2756535"/>
             <wp:effectExtent l="0" t="0" r="0" b="5715"/>
             <wp:docPr id="1580413940" name="Picture 4"/>
@@ -4979,10 +3725,10 @@
           <w:szCs w:val="28"/>
         </w:rPr>
         <w:drawing>
-          <wp:inline distT="0" distB="0" distL="0" distR="0" wp14:anchorId="07166329" wp14:editId="69092B91">
-            <wp:extent cx="5943600" cy="1887855"/>
+          <wp:inline distT="0" distB="0" distL="0" distR="0" wp14:anchorId="50143BFA" wp14:editId="5C0AA6C2">
+            <wp:extent cx="5943600" cy="3391535"/>
             <wp:effectExtent l="0" t="0" r="0" b="0"/>
-            <wp:docPr id="2109935764" name="Picture 1" descr="A diagram of a diagram&#10;&#10;Description automatically generated"/>
+            <wp:docPr id="1682535440" name="Picture 1"/>
             <wp:cNvGraphicFramePr>
               <a:graphicFrameLocks xmlns:a="http://schemas.openxmlformats.org/drawingml/2006/main" noChangeAspect="1"/>
             </wp:cNvGraphicFramePr>
@@ -4990,7 +3736,7 @@
               <a:graphicData uri="http://schemas.openxmlformats.org/drawingml/2006/picture">
                 <pic:pic xmlns:pic="http://schemas.openxmlformats.org/drawingml/2006/picture">
                   <pic:nvPicPr>
-                    <pic:cNvPr id="2109935764" name="Picture 1" descr="A diagram of a diagram&#10;&#10;Description automatically generated"/>
+                    <pic:cNvPr id="1682535440" name=""/>
                     <pic:cNvPicPr/>
                   </pic:nvPicPr>
                   <pic:blipFill>
@@ -5002,7 +3748,7 @@
                   <pic:spPr>
                     <a:xfrm>
                       <a:off x="0" y="0"/>
-                      <a:ext cx="5943600" cy="1887855"/>
+                      <a:ext cx="5943600" cy="3391535"/>
                     </a:xfrm>
                     <a:prstGeom prst="rect">
                       <a:avLst/>
@@ -5017,120 +3763,24 @@
     </w:p>
     <w:p>
       <w:pPr>
-        <w:rPr>
-          <w:rFonts w:ascii="Times New Roman" w:hAnsi="Times New Roman" w:cs="Times New Roman"/>
-          <w:sz w:val="28"/>
-          <w:szCs w:val="28"/>
-        </w:rPr>
-      </w:pPr>
-      <w:r>
-        <w:rPr>
-          <w:rFonts w:ascii="Times New Roman" w:hAnsi="Times New Roman" w:cs="Times New Roman"/>
-          <w:sz w:val="28"/>
-          <w:szCs w:val="28"/>
-        </w:rPr>
-        <w:tab/>
-      </w:r>
-      <w:r>
-        <w:rPr>
-          <w:rFonts w:ascii="Times New Roman" w:hAnsi="Times New Roman" w:cs="Times New Roman"/>
-          <w:sz w:val="28"/>
-          <w:szCs w:val="28"/>
-        </w:rPr>
-        <w:t>Cubit</w:t>
-      </w:r>
-      <w:r>
-        <w:rPr>
-          <w:rFonts w:ascii="Times New Roman" w:hAnsi="Times New Roman" w:cs="Times New Roman"/>
-          <w:sz w:val="28"/>
-          <w:szCs w:val="28"/>
-        </w:rPr>
-        <w:t>&lt;T&gt;</w:t>
-      </w:r>
-      <w:r>
-        <w:rPr>
-          <w:rFonts w:ascii="Times New Roman" w:hAnsi="Times New Roman" w:cs="Times New Roman"/>
-          <w:sz w:val="28"/>
-          <w:szCs w:val="28"/>
-        </w:rPr>
-        <w:t xml:space="preserve"> là lớp thuộc thư viện bên ngoài được thiết kế tối giản lại giúp hỗ trợ quản lý trạng thái dựa trên BLoC pattern</w:t>
-      </w:r>
-      <w:r>
-        <w:rPr>
-          <w:rFonts w:ascii="Times New Roman" w:hAnsi="Times New Roman" w:cs="Times New Roman"/>
-          <w:sz w:val="28"/>
-          <w:szCs w:val="28"/>
-        </w:rPr>
-        <w:t>.</w:t>
-      </w:r>
-    </w:p>
-    <w:p>
-      <w:pPr>
-        <w:rPr>
-          <w:rFonts w:ascii="Times New Roman" w:hAnsi="Times New Roman" w:cs="Times New Roman"/>
-          <w:sz w:val="28"/>
-          <w:szCs w:val="28"/>
-        </w:rPr>
-      </w:pPr>
-      <w:r>
-        <w:rPr>
-          <w:rFonts w:ascii="Times New Roman" w:hAnsi="Times New Roman" w:cs="Times New Roman"/>
-          <w:sz w:val="28"/>
-          <w:szCs w:val="28"/>
-        </w:rPr>
-        <w:tab/>
-        <w:t>SoundCubit là lớp kế thừa Cubit&lt;T&gt; chịu trách nhiệm xử lý logic cho việc bật/tắt âm thanh trên phạm vi toàn cục của ứng dụng, cubit này chỉ có thể phát ra hai giá trị là true hoặc false thể hiện sự bật hoặc tắt âm thanh tương ứng.</w:t>
-      </w:r>
-    </w:p>
-    <w:p>
-      <w:pPr>
-        <w:rPr>
-          <w:rFonts w:ascii="Times New Roman" w:hAnsi="Times New Roman" w:cs="Times New Roman"/>
-          <w:sz w:val="28"/>
-          <w:szCs w:val="28"/>
-        </w:rPr>
-      </w:pPr>
-      <w:r>
-        <w:rPr>
-          <w:rFonts w:ascii="Times New Roman" w:hAnsi="Times New Roman" w:cs="Times New Roman"/>
-          <w:sz w:val="28"/>
-          <w:szCs w:val="28"/>
-        </w:rPr>
-        <w:tab/>
-      </w:r>
-      <w:r>
-        <w:rPr>
-          <w:rFonts w:ascii="Times New Roman" w:hAnsi="Times New Roman" w:cs="Times New Roman"/>
-          <w:sz w:val="28"/>
-          <w:szCs w:val="28"/>
-        </w:rPr>
-        <w:t>StatefulWidget và State là lớp thuộc thư viện material của Flutter framework</w:t>
-      </w:r>
-      <w:r>
-        <w:rPr>
-          <w:rFonts w:ascii="Times New Roman" w:hAnsi="Times New Roman" w:cs="Times New Roman"/>
-          <w:sz w:val="28"/>
-          <w:szCs w:val="28"/>
-        </w:rPr>
-        <w:t>, lớp này cho phép kế thừa để tạo ra một widget có trạng thái.</w:t>
-      </w:r>
-    </w:p>
-    <w:p>
-      <w:pPr>
-        <w:rPr>
-          <w:rFonts w:ascii="Times New Roman" w:hAnsi="Times New Roman" w:cs="Times New Roman"/>
-          <w:sz w:val="28"/>
-          <w:szCs w:val="28"/>
-        </w:rPr>
-      </w:pPr>
-      <w:r>
-        <w:rPr>
-          <w:rFonts w:ascii="Times New Roman" w:hAnsi="Times New Roman" w:cs="Times New Roman"/>
-          <w:sz w:val="28"/>
-          <w:szCs w:val="28"/>
-        </w:rPr>
-        <w:tab/>
-        <w:t>SelectCharacterScreen và StartScreen là hai lớp kế thừa từ StatefulWidget chịu trách nhiệm khởi tạo màn hình từ instance _SelectCharacterScreenState và instance _StartScreenState tương ứng, hai màn hình này đều chứa nút tắt bật âm thanh.</w:t>
+        <w:pStyle w:val="ListParagraph"/>
+        <w:numPr>
+          <w:ilvl w:val="0"/>
+          <w:numId w:val="7"/>
+        </w:numPr>
+        <w:rPr>
+          <w:rFonts w:ascii="Times New Roman" w:hAnsi="Times New Roman" w:cs="Times New Roman"/>
+          <w:sz w:val="28"/>
+          <w:szCs w:val="28"/>
+        </w:rPr>
+      </w:pPr>
+      <w:r>
+        <w:rPr>
+          <w:rFonts w:ascii="Times New Roman" w:hAnsi="Times New Roman" w:cs="Times New Roman"/>
+          <w:sz w:val="28"/>
+          <w:szCs w:val="28"/>
+        </w:rPr>
+        <w:t>Biểu đồ tuần tự chức năng:</w:t>
       </w:r>
     </w:p>
     <w:p>
@@ -5148,171 +3798,11 @@
           <w:szCs w:val="28"/>
         </w:rPr>
         <w:lastRenderedPageBreak/>
-        <w:tab/>
-      </w:r>
-      <w:r>
-        <w:rPr>
-          <w:rFonts w:ascii="Times New Roman" w:hAnsi="Times New Roman" w:cs="Times New Roman"/>
-          <w:sz w:val="28"/>
-          <w:szCs w:val="28"/>
-        </w:rPr>
-        <w:t>State</w:t>
-      </w:r>
-      <w:r>
-        <w:rPr>
-          <w:rFonts w:ascii="Times New Roman" w:hAnsi="Times New Roman" w:cs="Times New Roman"/>
-          <w:sz w:val="28"/>
-          <w:szCs w:val="28"/>
-        </w:rPr>
-        <w:t>&lt;T&gt;</w:t>
-      </w:r>
-      <w:r>
-        <w:rPr>
-          <w:rFonts w:ascii="Times New Roman" w:hAnsi="Times New Roman" w:cs="Times New Roman"/>
-          <w:sz w:val="28"/>
-          <w:szCs w:val="28"/>
-        </w:rPr>
-        <w:t xml:space="preserve"> là lớp thuộc thư viện material của Flutter framework</w:t>
-      </w:r>
-      <w:r>
-        <w:rPr>
-          <w:rFonts w:ascii="Times New Roman" w:hAnsi="Times New Roman" w:cs="Times New Roman"/>
-          <w:sz w:val="28"/>
-          <w:szCs w:val="28"/>
-        </w:rPr>
-        <w:t>, kế thừa lớp này sẽ tạo ra được một lớp State của một widget T tương ứng.</w:t>
-      </w:r>
-    </w:p>
-    <w:p>
-      <w:pPr>
-        <w:rPr>
-          <w:rFonts w:ascii="Times New Roman" w:hAnsi="Times New Roman" w:cs="Times New Roman"/>
-          <w:sz w:val="28"/>
-          <w:szCs w:val="28"/>
-        </w:rPr>
-      </w:pPr>
-      <w:r>
-        <w:rPr>
-          <w:rFonts w:ascii="Times New Roman" w:hAnsi="Times New Roman" w:cs="Times New Roman"/>
-          <w:sz w:val="28"/>
-          <w:szCs w:val="28"/>
-        </w:rPr>
-        <w:tab/>
-      </w:r>
-      <w:r>
-        <w:rPr>
-          <w:rFonts w:ascii="Times New Roman" w:hAnsi="Times New Roman" w:cs="Times New Roman"/>
-          <w:sz w:val="28"/>
-          <w:szCs w:val="28"/>
-        </w:rPr>
-        <w:t xml:space="preserve">_SelectCharacterScreenState </w:t>
-      </w:r>
-      <w:r>
-        <w:rPr>
-          <w:rFonts w:ascii="Times New Roman" w:hAnsi="Times New Roman" w:cs="Times New Roman"/>
-          <w:sz w:val="28"/>
-          <w:szCs w:val="28"/>
-        </w:rPr>
-        <w:t xml:space="preserve">và </w:t>
-      </w:r>
-      <w:r>
-        <w:rPr>
-          <w:rFonts w:ascii="Times New Roman" w:hAnsi="Times New Roman" w:cs="Times New Roman"/>
-          <w:sz w:val="28"/>
-          <w:szCs w:val="28"/>
-        </w:rPr>
-        <w:t xml:space="preserve">_StartScreenState </w:t>
-      </w:r>
-      <w:r>
-        <w:rPr>
-          <w:rFonts w:ascii="Times New Roman" w:hAnsi="Times New Roman" w:cs="Times New Roman"/>
-          <w:sz w:val="28"/>
-          <w:szCs w:val="28"/>
-        </w:rPr>
-        <w:t>là</w:t>
-      </w:r>
-      <w:r>
-        <w:rPr>
-          <w:rFonts w:ascii="Times New Roman" w:hAnsi="Times New Roman" w:cs="Times New Roman"/>
-          <w:sz w:val="28"/>
-          <w:szCs w:val="28"/>
-        </w:rPr>
-        <w:t xml:space="preserve"> hai</w:t>
-      </w:r>
-      <w:r>
-        <w:rPr>
-          <w:rFonts w:ascii="Times New Roman" w:hAnsi="Times New Roman" w:cs="Times New Roman"/>
-          <w:sz w:val="28"/>
-          <w:szCs w:val="28"/>
-        </w:rPr>
-        <w:t xml:space="preserve"> lớp quản lý trạng thái kế thừa State</w:t>
-      </w:r>
-      <w:r>
-        <w:rPr>
-          <w:rFonts w:ascii="Times New Roman" w:hAnsi="Times New Roman" w:cs="Times New Roman"/>
-          <w:sz w:val="28"/>
-          <w:szCs w:val="28"/>
-        </w:rPr>
-        <w:t>&lt;T&gt;</w:t>
-      </w:r>
-      <w:r>
-        <w:rPr>
-          <w:rFonts w:ascii="Times New Roman" w:hAnsi="Times New Roman" w:cs="Times New Roman"/>
-          <w:sz w:val="28"/>
-          <w:szCs w:val="28"/>
-        </w:rPr>
-        <w:t xml:space="preserve"> chịu trách nhiệm build widget, rebuild widget</w:t>
-      </w:r>
-      <w:r>
-        <w:rPr>
-          <w:rFonts w:ascii="Times New Roman" w:hAnsi="Times New Roman" w:cs="Times New Roman"/>
-          <w:sz w:val="28"/>
-          <w:szCs w:val="28"/>
-        </w:rPr>
-        <w:t xml:space="preserve">, khi có sự thay đổi tắt/bật âm thanh tương ứng. </w:t>
-      </w:r>
-    </w:p>
-    <w:p>
-      <w:pPr>
-        <w:pStyle w:val="ListParagraph"/>
-        <w:numPr>
-          <w:ilvl w:val="0"/>
-          <w:numId w:val="7"/>
-        </w:numPr>
-        <w:rPr>
-          <w:rFonts w:ascii="Times New Roman" w:hAnsi="Times New Roman" w:cs="Times New Roman"/>
-          <w:sz w:val="28"/>
-          <w:szCs w:val="28"/>
-        </w:rPr>
-      </w:pPr>
-      <w:r>
-        <w:rPr>
-          <w:rFonts w:ascii="Times New Roman" w:hAnsi="Times New Roman" w:cs="Times New Roman"/>
-          <w:sz w:val="28"/>
-          <w:szCs w:val="28"/>
-        </w:rPr>
-        <w:t>Biểu đồ tuần tự chức năng:</w:t>
-      </w:r>
-    </w:p>
-    <w:p>
-      <w:pPr>
-        <w:rPr>
-          <w:rFonts w:ascii="Times New Roman" w:hAnsi="Times New Roman" w:cs="Times New Roman"/>
-          <w:sz w:val="28"/>
-          <w:szCs w:val="28"/>
-        </w:rPr>
-      </w:pPr>
-      <w:r>
-        <w:rPr>
-          <w:rFonts w:ascii="Times New Roman" w:hAnsi="Times New Roman" w:cs="Times New Roman"/>
-          <w:sz w:val="28"/>
-          <w:szCs w:val="28"/>
-        </w:rPr>
         <w:drawing>
-          <wp:inline distT="0" distB="0" distL="0" distR="0" wp14:anchorId="247975FD" wp14:editId="3B294687">
-            <wp:extent cx="5943600" cy="2000250"/>
-            <wp:effectExtent l="0" t="0" r="0" b="0"/>
-            <wp:docPr id="480627530" name="Picture 1" descr="A screen shot of a computer&#10;&#10;Description automatically generated"/>
+          <wp:inline distT="0" distB="0" distL="0" distR="0" wp14:anchorId="6EC9D21D" wp14:editId="0AA679DB">
+            <wp:extent cx="5943600" cy="5807075"/>
+            <wp:effectExtent l="0" t="0" r="0" b="3175"/>
+            <wp:docPr id="220007405" name="Picture 1" descr="A diagram of a project&#10;&#10;Description automatically generated"/>
             <wp:cNvGraphicFramePr>
               <a:graphicFrameLocks xmlns:a="http://schemas.openxmlformats.org/drawingml/2006/main" noChangeAspect="1"/>
             </wp:cNvGraphicFramePr>
@@ -5320,7 +3810,7 @@
               <a:graphicData uri="http://schemas.openxmlformats.org/drawingml/2006/picture">
                 <pic:pic xmlns:pic="http://schemas.openxmlformats.org/drawingml/2006/picture">
                   <pic:nvPicPr>
-                    <pic:cNvPr id="480627530" name="Picture 1" descr="A screen shot of a computer&#10;&#10;Description automatically generated"/>
+                    <pic:cNvPr id="220007405" name="Picture 1" descr="A diagram of a project&#10;&#10;Description automatically generated"/>
                     <pic:cNvPicPr/>
                   </pic:nvPicPr>
                   <pic:blipFill>
@@ -5332,7 +3822,7 @@
                   <pic:spPr>
                     <a:xfrm>
                       <a:off x="0" y="0"/>
-                      <a:ext cx="5943600" cy="2000250"/>
+                      <a:ext cx="5943600" cy="5807075"/>
                     </a:xfrm>
                     <a:prstGeom prst="rect">
                       <a:avLst/>
@@ -5350,116 +3840,6 @@
         <w:pStyle w:val="ListParagraph"/>
         <w:numPr>
           <w:ilvl w:val="0"/>
-          <w:numId w:val="13"/>
-        </w:numPr>
-        <w:rPr>
-          <w:rFonts w:ascii="Times New Roman" w:hAnsi="Times New Roman" w:cs="Times New Roman"/>
-          <w:sz w:val="28"/>
-          <w:szCs w:val="28"/>
-        </w:rPr>
-      </w:pPr>
-      <w:r>
-        <w:rPr>
-          <w:rFonts w:ascii="Times New Roman" w:hAnsi="Times New Roman" w:cs="Times New Roman"/>
-          <w:sz w:val="28"/>
-          <w:szCs w:val="28"/>
-        </w:rPr>
-        <w:t>Người dùng bấm vào biểu tượng âm thanh.</w:t>
-      </w:r>
-    </w:p>
-    <w:p>
-      <w:pPr>
-        <w:pStyle w:val="ListParagraph"/>
-        <w:numPr>
-          <w:ilvl w:val="0"/>
-          <w:numId w:val="13"/>
-        </w:numPr>
-        <w:rPr>
-          <w:rFonts w:ascii="Times New Roman" w:hAnsi="Times New Roman" w:cs="Times New Roman"/>
-          <w:sz w:val="28"/>
-          <w:szCs w:val="28"/>
-        </w:rPr>
-      </w:pPr>
-      <w:r>
-        <w:rPr>
-          <w:rFonts w:ascii="Times New Roman" w:hAnsi="Times New Roman" w:cs="Times New Roman"/>
-          <w:sz w:val="28"/>
-          <w:szCs w:val="28"/>
-        </w:rPr>
-        <w:t>Đọc SoundCubit từ context và gọi hàm toggleSound của SoundCubit.</w:t>
-      </w:r>
-    </w:p>
-    <w:p>
-      <w:pPr>
-        <w:pStyle w:val="ListParagraph"/>
-        <w:numPr>
-          <w:ilvl w:val="0"/>
-          <w:numId w:val="13"/>
-        </w:numPr>
-        <w:rPr>
-          <w:rFonts w:ascii="Times New Roman" w:hAnsi="Times New Roman" w:cs="Times New Roman"/>
-          <w:sz w:val="28"/>
-          <w:szCs w:val="28"/>
-        </w:rPr>
-      </w:pPr>
-      <w:r>
-        <w:rPr>
-          <w:rFonts w:ascii="Times New Roman" w:hAnsi="Times New Roman" w:cs="Times New Roman"/>
-          <w:sz w:val="28"/>
-          <w:szCs w:val="28"/>
-        </w:rPr>
-        <w:t>Thực hiện tắt/bật âm thanh trên phạm vi toàn cục của ứng dụng.</w:t>
-      </w:r>
-    </w:p>
-    <w:p>
-      <w:pPr>
-        <w:pStyle w:val="ListParagraph"/>
-        <w:numPr>
-          <w:ilvl w:val="0"/>
-          <w:numId w:val="13"/>
-        </w:numPr>
-        <w:rPr>
-          <w:rFonts w:ascii="Times New Roman" w:hAnsi="Times New Roman" w:cs="Times New Roman"/>
-          <w:sz w:val="28"/>
-          <w:szCs w:val="28"/>
-        </w:rPr>
-      </w:pPr>
-      <w:r>
-        <w:rPr>
-          <w:rFonts w:ascii="Times New Roman" w:hAnsi="Times New Roman" w:cs="Times New Roman"/>
-          <w:sz w:val="28"/>
-          <w:szCs w:val="28"/>
-        </w:rPr>
-        <w:t>Phát ra trạng thái tương ứng với âm thanh hiện tại đang được bật/tắt.</w:t>
-      </w:r>
-    </w:p>
-    <w:p>
-      <w:pPr>
-        <w:pStyle w:val="ListParagraph"/>
-        <w:numPr>
-          <w:ilvl w:val="0"/>
-          <w:numId w:val="13"/>
-        </w:numPr>
-        <w:rPr>
-          <w:rFonts w:ascii="Times New Roman" w:hAnsi="Times New Roman" w:cs="Times New Roman"/>
-          <w:sz w:val="28"/>
-          <w:szCs w:val="28"/>
-        </w:rPr>
-      </w:pPr>
-      <w:r>
-        <w:rPr>
-          <w:rFonts w:ascii="Times New Roman" w:hAnsi="Times New Roman" w:cs="Times New Roman"/>
-          <w:sz w:val="28"/>
-          <w:szCs w:val="28"/>
-        </w:rPr>
-        <w:t>Xây lại biểu tượng âm thanh trên giao diện tương ứng với trạng thái âm thanh hiện tại đang được bật/tắt.</w:t>
-      </w:r>
-    </w:p>
-    <w:p>
-      <w:pPr>
-        <w:pStyle w:val="ListParagraph"/>
-        <w:numPr>
-          <w:ilvl w:val="0"/>
           <w:numId w:val="5"/>
         </w:numPr>
         <w:rPr>
@@ -5532,7 +3912,7 @@
         </w:rPr>
         <w:lastRenderedPageBreak/>
         <w:drawing>
-          <wp:inline distT="0" distB="0" distL="0" distR="0" wp14:anchorId="0830C157" wp14:editId="562FB4E1">
+          <wp:inline distT="0" distB="0" distL="0" distR="0" wp14:anchorId="0830C157" wp14:editId="2F3507B4">
             <wp:extent cx="5935980" cy="2773680"/>
             <wp:effectExtent l="0" t="0" r="7620" b="7620"/>
             <wp:docPr id="1467569166" name="Picture 3"/>
@@ -5815,7 +4195,7 @@
           <w:szCs w:val="28"/>
         </w:rPr>
         <w:drawing>
-          <wp:inline distT="0" distB="0" distL="0" distR="0" wp14:anchorId="620A9110" wp14:editId="6D03FD1F">
+          <wp:inline distT="0" distB="0" distL="0" distR="0" wp14:anchorId="620A9110" wp14:editId="78C8175B">
             <wp:extent cx="5943600" cy="2765425"/>
             <wp:effectExtent l="0" t="0" r="0" b="0"/>
             <wp:docPr id="654685269" name="Picture 1"/>
@@ -5969,7 +4349,7 @@
         </w:rPr>
         <w:lastRenderedPageBreak/>
         <w:drawing>
-          <wp:inline distT="0" distB="0" distL="0" distR="0" wp14:anchorId="595C519C" wp14:editId="50B1F5CE">
+          <wp:inline distT="0" distB="0" distL="0" distR="0" wp14:anchorId="595C519C" wp14:editId="2566EE13">
             <wp:extent cx="5937885" cy="4466590"/>
             <wp:effectExtent l="0" t="0" r="5715" b="0"/>
             <wp:docPr id="1314875400" name="Picture 1"/>
@@ -6227,7 +4607,7 @@
           <w:szCs w:val="28"/>
         </w:rPr>
         <w:drawing>
-          <wp:inline distT="0" distB="0" distL="0" distR="0" wp14:anchorId="0E8B087C" wp14:editId="2375378C">
+          <wp:inline distT="0" distB="0" distL="0" distR="0" wp14:anchorId="0E8B087C" wp14:editId="0342669B">
             <wp:extent cx="5935345" cy="2755900"/>
             <wp:effectExtent l="0" t="0" r="8255" b="6350"/>
             <wp:docPr id="1777570620" name="Picture 5"/>
@@ -6469,7 +4849,7 @@
           <w:szCs w:val="28"/>
         </w:rPr>
         <w:drawing>
-          <wp:inline distT="0" distB="0" distL="0" distR="0" wp14:anchorId="54571D4B" wp14:editId="614EB4A6">
+          <wp:inline distT="0" distB="0" distL="0" distR="0" wp14:anchorId="54571D4B" wp14:editId="3C07688B">
             <wp:extent cx="5935345" cy="2755900"/>
             <wp:effectExtent l="0" t="0" r="8255" b="6350"/>
             <wp:docPr id="363538785" name="Picture 6"/>
@@ -6719,7 +5099,7 @@
         </w:rPr>
         <w:lastRenderedPageBreak/>
         <w:drawing>
-          <wp:inline distT="0" distB="0" distL="0" distR="0" wp14:anchorId="25B83D44" wp14:editId="0D3FBD52">
+          <wp:inline distT="0" distB="0" distL="0" distR="0" wp14:anchorId="25B83D44" wp14:editId="45A3E7FB">
             <wp:extent cx="5930900" cy="2755900"/>
             <wp:effectExtent l="0" t="0" r="0" b="6350"/>
             <wp:docPr id="692856710" name="Picture 7"/>
@@ -6784,7 +5164,7 @@
           <w:szCs w:val="28"/>
         </w:rPr>
         <w:drawing>
-          <wp:inline distT="0" distB="0" distL="0" distR="0" wp14:anchorId="4679EF40" wp14:editId="0D9E4EBF">
+          <wp:inline distT="0" distB="0" distL="0" distR="0" wp14:anchorId="4679EF40" wp14:editId="411B0BE3">
             <wp:extent cx="5943600" cy="2743200"/>
             <wp:effectExtent l="0" t="0" r="0" b="0"/>
             <wp:docPr id="2092911069" name="Picture 8"/>
@@ -8859,6 +7239,7 @@
   <w:style w:type="character" w:default="1" w:styleId="DefaultParagraphFont">
     <w:name w:val="Default Paragraph Font"/>
     <w:uiPriority w:val="1"/>
+    <w:semiHidden/>
     <w:unhideWhenUsed/>
   </w:style>
   <w:style w:type="table" w:default="1" w:styleId="TableNormal">

</xml_diff>